<commit_message>
added contents to list of topics
</commit_message>
<xml_diff>
--- a/AndroidDevelopmentDocumentary.docx
+++ b/AndroidDevelopmentDocumentary.docx
@@ -1216,7 +1216,7 @@
       </w:tblPr>
       <w:tblGrid>
         <w:gridCol w:w="462"/>
-        <w:gridCol w:w="382"/>
+        <w:gridCol w:w="490"/>
         <w:gridCol w:w="4701"/>
         <w:gridCol w:w="1732"/>
         <w:gridCol w:w="1754"/>
@@ -1224,7 +1224,7 @@
       <w:tr>
         <w:tc>
           <w:tcPr>
-            <w:tcW w:w="7265" w:type="dxa"/>
+            <w:tcW w:w="7385" w:type="dxa"/>
             <w:gridSpan w:val="4"/>
           </w:tcPr>
           <w:p>
@@ -1249,7 +1249,7 @@
         </w:tc>
         <w:tc>
           <w:tcPr>
-            <w:tcW w:w="1751" w:type="dxa"/>
+            <w:tcW w:w="1754" w:type="dxa"/>
           </w:tcPr>
           <w:p>
             <w:pPr>
@@ -1275,7 +1275,7 @@
       <w:tr>
         <w:tc>
           <w:tcPr>
-            <w:tcW w:w="461" w:type="dxa"/>
+            <w:tcW w:w="462" w:type="dxa"/>
           </w:tcPr>
           <w:p>
             <w:pPr>
@@ -1299,7 +1299,7 @@
         </w:tc>
         <w:tc>
           <w:tcPr>
-            <w:tcW w:w="6801" w:type="dxa"/>
+            <w:tcW w:w="6923" w:type="dxa"/>
             <w:gridSpan w:val="3"/>
           </w:tcPr>
           <w:p>
@@ -1341,22 +1341,22 @@
       <w:tr>
         <w:tc>
           <w:tcPr>
-            <w:tcW w:w="461" w:type="dxa"/>
-          </w:tcPr>
-          <w:p>
-            <w:pPr>
-              <w:rPr>
-                <w:rFonts w:cstheme="minorHAnsi"/>
-                <w:sz w:val="24"/>
-                <w:szCs w:val="24"/>
-                <w:lang w:val="en-US"/>
-              </w:rPr>
-            </w:pPr>
-          </w:p>
-        </w:tc>
-        <w:tc>
-          <w:tcPr>
-            <w:tcW w:w="382" w:type="dxa"/>
+            <w:tcW w:w="462" w:type="dxa"/>
+          </w:tcPr>
+          <w:p>
+            <w:pPr>
+              <w:rPr>
+                <w:rFonts w:cstheme="minorHAnsi"/>
+                <w:sz w:val="24"/>
+                <w:szCs w:val="24"/>
+                <w:lang w:val="en-US"/>
+              </w:rPr>
+            </w:pPr>
+          </w:p>
+        </w:tc>
+        <w:tc>
+          <w:tcPr>
+            <w:tcW w:w="490" w:type="dxa"/>
           </w:tcPr>
           <w:p>
             <w:pPr>
@@ -1380,7 +1380,7 @@
         </w:tc>
         <w:tc>
           <w:tcPr>
-            <w:tcW w:w="4687" w:type="dxa"/>
+            <w:tcW w:w="4701" w:type="dxa"/>
           </w:tcPr>
           <w:p>
             <w:pPr>
@@ -1436,22 +1436,22 @@
       <w:tr>
         <w:tc>
           <w:tcPr>
-            <w:tcW w:w="461" w:type="dxa"/>
-          </w:tcPr>
-          <w:p>
-            <w:pPr>
-              <w:rPr>
-                <w:rFonts w:cstheme="minorHAnsi"/>
-                <w:sz w:val="24"/>
-                <w:szCs w:val="24"/>
-                <w:lang w:val="en-US"/>
-              </w:rPr>
-            </w:pPr>
-          </w:p>
-        </w:tc>
-        <w:tc>
-          <w:tcPr>
-            <w:tcW w:w="382" w:type="dxa"/>
+            <w:tcW w:w="462" w:type="dxa"/>
+          </w:tcPr>
+          <w:p>
+            <w:pPr>
+              <w:rPr>
+                <w:rFonts w:cstheme="minorHAnsi"/>
+                <w:sz w:val="24"/>
+                <w:szCs w:val="24"/>
+                <w:lang w:val="en-US"/>
+              </w:rPr>
+            </w:pPr>
+          </w:p>
+        </w:tc>
+        <w:tc>
+          <w:tcPr>
+            <w:tcW w:w="490" w:type="dxa"/>
           </w:tcPr>
           <w:p>
             <w:pPr>
@@ -1475,7 +1475,7 @@
         </w:tc>
         <w:tc>
           <w:tcPr>
-            <w:tcW w:w="4687" w:type="dxa"/>
+            <w:tcW w:w="4701" w:type="dxa"/>
           </w:tcPr>
           <w:p>
             <w:pPr>
@@ -1531,22 +1531,22 @@
       <w:tr>
         <w:tc>
           <w:tcPr>
-            <w:tcW w:w="461" w:type="dxa"/>
-          </w:tcPr>
-          <w:p>
-            <w:pPr>
-              <w:rPr>
-                <w:rFonts w:cstheme="minorHAnsi"/>
-                <w:sz w:val="24"/>
-                <w:szCs w:val="24"/>
-                <w:lang w:val="en-US"/>
-              </w:rPr>
-            </w:pPr>
-          </w:p>
-        </w:tc>
-        <w:tc>
-          <w:tcPr>
-            <w:tcW w:w="382" w:type="dxa"/>
+            <w:tcW w:w="462" w:type="dxa"/>
+          </w:tcPr>
+          <w:p>
+            <w:pPr>
+              <w:rPr>
+                <w:rFonts w:cstheme="minorHAnsi"/>
+                <w:sz w:val="24"/>
+                <w:szCs w:val="24"/>
+                <w:lang w:val="en-US"/>
+              </w:rPr>
+            </w:pPr>
+          </w:p>
+        </w:tc>
+        <w:tc>
+          <w:tcPr>
+            <w:tcW w:w="490" w:type="dxa"/>
           </w:tcPr>
           <w:p>
             <w:pPr>
@@ -1570,7 +1570,7 @@
         </w:tc>
         <w:tc>
           <w:tcPr>
-            <w:tcW w:w="4687" w:type="dxa"/>
+            <w:tcW w:w="4701" w:type="dxa"/>
           </w:tcPr>
           <w:p>
             <w:pPr>
@@ -1626,7 +1626,7 @@
       <w:tr>
         <w:tc>
           <w:tcPr>
-            <w:tcW w:w="461" w:type="dxa"/>
+            <w:tcW w:w="462" w:type="dxa"/>
           </w:tcPr>
           <w:p>
             <w:pPr>
@@ -1650,7 +1650,7 @@
         </w:tc>
         <w:tc>
           <w:tcPr>
-            <w:tcW w:w="6806" w:type="dxa"/>
+            <w:tcW w:w="6923" w:type="dxa"/>
             <w:gridSpan w:val="3"/>
           </w:tcPr>
           <w:p>
@@ -1707,7 +1707,7 @@
         </w:tc>
         <w:tc>
           <w:tcPr>
-            <w:tcW w:w="382" w:type="dxa"/>
+            <w:tcW w:w="490" w:type="dxa"/>
           </w:tcPr>
           <w:p>
             <w:pPr>
@@ -1755,22 +1755,22 @@
         </w:tc>
         <w:tc>
           <w:tcPr>
-            <w:tcW w:w="1723" w:type="dxa"/>
-          </w:tcPr>
-          <w:p>
-            <w:pPr>
-              <w:rPr>
-                <w:rFonts w:cstheme="minorHAnsi"/>
-                <w:sz w:val="24"/>
-                <w:szCs w:val="24"/>
-                <w:lang w:val="en-US"/>
-              </w:rPr>
-            </w:pPr>
-          </w:p>
-        </w:tc>
-        <w:tc>
-          <w:tcPr>
-            <w:tcW w:w="1748" w:type="dxa"/>
+            <w:tcW w:w="1732" w:type="dxa"/>
+          </w:tcPr>
+          <w:p>
+            <w:pPr>
+              <w:rPr>
+                <w:rFonts w:cstheme="minorHAnsi"/>
+                <w:sz w:val="24"/>
+                <w:szCs w:val="24"/>
+                <w:lang w:val="en-US"/>
+              </w:rPr>
+            </w:pPr>
+          </w:p>
+        </w:tc>
+        <w:tc>
+          <w:tcPr>
+            <w:tcW w:w="1754" w:type="dxa"/>
           </w:tcPr>
           <w:p>
             <w:pPr>
@@ -1811,7 +1811,7 @@
         </w:tc>
         <w:tc>
           <w:tcPr>
-            <w:tcW w:w="6806" w:type="dxa"/>
+            <w:tcW w:w="6923" w:type="dxa"/>
             <w:gridSpan w:val="3"/>
           </w:tcPr>
           <w:p>
@@ -1836,7 +1836,7 @@
         </w:tc>
         <w:tc>
           <w:tcPr>
-            <w:tcW w:w="1748" w:type="dxa"/>
+            <w:tcW w:w="1754" w:type="dxa"/>
           </w:tcPr>
           <w:p>
             <w:pPr>
@@ -1868,7 +1868,7 @@
         </w:tc>
         <w:tc>
           <w:tcPr>
-            <w:tcW w:w="382" w:type="dxa"/>
+            <w:tcW w:w="490" w:type="dxa"/>
           </w:tcPr>
           <w:p>
             <w:pPr>
@@ -1916,22 +1916,22 @@
         </w:tc>
         <w:tc>
           <w:tcPr>
-            <w:tcW w:w="1723" w:type="dxa"/>
-          </w:tcPr>
-          <w:p>
-            <w:pPr>
-              <w:rPr>
-                <w:rFonts w:cstheme="minorHAnsi"/>
-                <w:sz w:val="24"/>
-                <w:szCs w:val="24"/>
-                <w:lang w:val="en-US"/>
-              </w:rPr>
-            </w:pPr>
-          </w:p>
-        </w:tc>
-        <w:tc>
-          <w:tcPr>
-            <w:tcW w:w="1748" w:type="dxa"/>
+            <w:tcW w:w="1732" w:type="dxa"/>
+          </w:tcPr>
+          <w:p>
+            <w:pPr>
+              <w:rPr>
+                <w:rFonts w:cstheme="minorHAnsi"/>
+                <w:sz w:val="24"/>
+                <w:szCs w:val="24"/>
+                <w:lang w:val="en-US"/>
+              </w:rPr>
+            </w:pPr>
+          </w:p>
+        </w:tc>
+        <w:tc>
+          <w:tcPr>
+            <w:tcW w:w="1754" w:type="dxa"/>
           </w:tcPr>
           <w:p>
             <w:pPr>
@@ -1963,7 +1963,7 @@
         </w:tc>
         <w:tc>
           <w:tcPr>
-            <w:tcW w:w="382" w:type="dxa"/>
+            <w:tcW w:w="490" w:type="dxa"/>
           </w:tcPr>
           <w:p>
             <w:pPr>
@@ -2020,22 +2020,22 @@
         </w:tc>
         <w:tc>
           <w:tcPr>
-            <w:tcW w:w="1723" w:type="dxa"/>
-          </w:tcPr>
-          <w:p>
-            <w:pPr>
-              <w:rPr>
-                <w:rFonts w:cstheme="minorHAnsi"/>
-                <w:sz w:val="24"/>
-                <w:szCs w:val="24"/>
-                <w:lang w:val="en-US"/>
-              </w:rPr>
-            </w:pPr>
-          </w:p>
-        </w:tc>
-        <w:tc>
-          <w:tcPr>
-            <w:tcW w:w="1748" w:type="dxa"/>
+            <w:tcW w:w="1732" w:type="dxa"/>
+          </w:tcPr>
+          <w:p>
+            <w:pPr>
+              <w:rPr>
+                <w:rFonts w:cstheme="minorHAnsi"/>
+                <w:sz w:val="24"/>
+                <w:szCs w:val="24"/>
+                <w:lang w:val="en-US"/>
+              </w:rPr>
+            </w:pPr>
+          </w:p>
+        </w:tc>
+        <w:tc>
+          <w:tcPr>
+            <w:tcW w:w="1754" w:type="dxa"/>
           </w:tcPr>
           <w:p>
             <w:pPr>
@@ -2076,7 +2076,7 @@
         </w:tc>
         <w:tc>
           <w:tcPr>
-            <w:tcW w:w="6806" w:type="dxa"/>
+            <w:tcW w:w="6923" w:type="dxa"/>
             <w:gridSpan w:val="3"/>
           </w:tcPr>
           <w:p>
@@ -2097,11 +2097,13 @@
               </w:rPr>
               <w:t>Changing pages using fragment</w:t>
             </w:r>
-          </w:p>
-        </w:tc>
-        <w:tc>
-          <w:tcPr>
-            <w:tcW w:w="1748" w:type="dxa"/>
+            <w:bookmarkStart w:id="0" w:name="_GoBack"/>
+            <w:bookmarkEnd w:id="0"/>
+          </w:p>
+        </w:tc>
+        <w:tc>
+          <w:tcPr>
+            <w:tcW w:w="1754" w:type="dxa"/>
           </w:tcPr>
           <w:p>
             <w:pPr>
@@ -2133,7 +2135,7 @@
         </w:tc>
         <w:tc>
           <w:tcPr>
-            <w:tcW w:w="382" w:type="dxa"/>
+            <w:tcW w:w="490" w:type="dxa"/>
           </w:tcPr>
           <w:p>
             <w:pPr>
@@ -2163,22 +2165,22 @@
         </w:tc>
         <w:tc>
           <w:tcPr>
-            <w:tcW w:w="1723" w:type="dxa"/>
-          </w:tcPr>
-          <w:p>
-            <w:pPr>
-              <w:rPr>
-                <w:rFonts w:cstheme="minorHAnsi"/>
-                <w:sz w:val="24"/>
-                <w:szCs w:val="24"/>
-                <w:lang w:val="en-US"/>
-              </w:rPr>
-            </w:pPr>
-          </w:p>
-        </w:tc>
-        <w:tc>
-          <w:tcPr>
-            <w:tcW w:w="1748" w:type="dxa"/>
+            <w:tcW w:w="1732" w:type="dxa"/>
+          </w:tcPr>
+          <w:p>
+            <w:pPr>
+              <w:rPr>
+                <w:rFonts w:cstheme="minorHAnsi"/>
+                <w:sz w:val="24"/>
+                <w:szCs w:val="24"/>
+                <w:lang w:val="en-US"/>
+              </w:rPr>
+            </w:pPr>
+          </w:p>
+        </w:tc>
+        <w:tc>
+          <w:tcPr>
+            <w:tcW w:w="1754" w:type="dxa"/>
           </w:tcPr>
           <w:p>
             <w:pPr>
@@ -2219,7 +2221,7 @@
         </w:tc>
         <w:tc>
           <w:tcPr>
-            <w:tcW w:w="6806" w:type="dxa"/>
+            <w:tcW w:w="6923" w:type="dxa"/>
             <w:gridSpan w:val="3"/>
           </w:tcPr>
           <w:p>
@@ -2244,7 +2246,7 @@
         </w:tc>
         <w:tc>
           <w:tcPr>
-            <w:tcW w:w="1748" w:type="dxa"/>
+            <w:tcW w:w="1754" w:type="dxa"/>
           </w:tcPr>
           <w:p>
             <w:pPr>
@@ -2276,7 +2278,7 @@
         </w:tc>
         <w:tc>
           <w:tcPr>
-            <w:tcW w:w="382" w:type="dxa"/>
+            <w:tcW w:w="490" w:type="dxa"/>
           </w:tcPr>
           <w:p>
             <w:pPr>
@@ -2324,22 +2326,22 @@
         </w:tc>
         <w:tc>
           <w:tcPr>
-            <w:tcW w:w="1723" w:type="dxa"/>
-          </w:tcPr>
-          <w:p>
-            <w:pPr>
-              <w:rPr>
-                <w:rFonts w:cstheme="minorHAnsi"/>
-                <w:sz w:val="24"/>
-                <w:szCs w:val="24"/>
-                <w:lang w:val="en-US"/>
-              </w:rPr>
-            </w:pPr>
-          </w:p>
-        </w:tc>
-        <w:tc>
-          <w:tcPr>
-            <w:tcW w:w="1748" w:type="dxa"/>
+            <w:tcW w:w="1732" w:type="dxa"/>
+          </w:tcPr>
+          <w:p>
+            <w:pPr>
+              <w:rPr>
+                <w:rFonts w:cstheme="minorHAnsi"/>
+                <w:sz w:val="24"/>
+                <w:szCs w:val="24"/>
+                <w:lang w:val="en-US"/>
+              </w:rPr>
+            </w:pPr>
+          </w:p>
+        </w:tc>
+        <w:tc>
+          <w:tcPr>
+            <w:tcW w:w="1754" w:type="dxa"/>
           </w:tcPr>
           <w:p>
             <w:pPr>
@@ -2371,7 +2373,7 @@
         </w:tc>
         <w:tc>
           <w:tcPr>
-            <w:tcW w:w="382" w:type="dxa"/>
+            <w:tcW w:w="490" w:type="dxa"/>
           </w:tcPr>
           <w:p>
             <w:pPr>
@@ -2419,22 +2421,22 @@
         </w:tc>
         <w:tc>
           <w:tcPr>
-            <w:tcW w:w="1723" w:type="dxa"/>
-          </w:tcPr>
-          <w:p>
-            <w:pPr>
-              <w:rPr>
-                <w:rFonts w:cstheme="minorHAnsi"/>
-                <w:sz w:val="24"/>
-                <w:szCs w:val="24"/>
-                <w:lang w:val="en-US"/>
-              </w:rPr>
-            </w:pPr>
-          </w:p>
-        </w:tc>
-        <w:tc>
-          <w:tcPr>
-            <w:tcW w:w="1748" w:type="dxa"/>
+            <w:tcW w:w="1732" w:type="dxa"/>
+          </w:tcPr>
+          <w:p>
+            <w:pPr>
+              <w:rPr>
+                <w:rFonts w:cstheme="minorHAnsi"/>
+                <w:sz w:val="24"/>
+                <w:szCs w:val="24"/>
+                <w:lang w:val="en-US"/>
+              </w:rPr>
+            </w:pPr>
+          </w:p>
+        </w:tc>
+        <w:tc>
+          <w:tcPr>
+            <w:tcW w:w="1754" w:type="dxa"/>
           </w:tcPr>
           <w:p>
             <w:pPr>
@@ -2466,7 +2468,7 @@
         </w:tc>
         <w:tc>
           <w:tcPr>
-            <w:tcW w:w="382" w:type="dxa"/>
+            <w:tcW w:w="490" w:type="dxa"/>
           </w:tcPr>
           <w:p>
             <w:pPr>
@@ -2496,22 +2498,22 @@
         </w:tc>
         <w:tc>
           <w:tcPr>
-            <w:tcW w:w="1723" w:type="dxa"/>
-          </w:tcPr>
-          <w:p>
-            <w:pPr>
-              <w:rPr>
-                <w:rFonts w:cstheme="minorHAnsi"/>
-                <w:sz w:val="24"/>
-                <w:szCs w:val="24"/>
-                <w:lang w:val="en-US"/>
-              </w:rPr>
-            </w:pPr>
-          </w:p>
-        </w:tc>
-        <w:tc>
-          <w:tcPr>
-            <w:tcW w:w="1748" w:type="dxa"/>
+            <w:tcW w:w="1732" w:type="dxa"/>
+          </w:tcPr>
+          <w:p>
+            <w:pPr>
+              <w:rPr>
+                <w:rFonts w:cstheme="minorHAnsi"/>
+                <w:sz w:val="24"/>
+                <w:szCs w:val="24"/>
+                <w:lang w:val="en-US"/>
+              </w:rPr>
+            </w:pPr>
+          </w:p>
+        </w:tc>
+        <w:tc>
+          <w:tcPr>
+            <w:tcW w:w="1754" w:type="dxa"/>
           </w:tcPr>
           <w:p>
             <w:pPr>
@@ -2552,7 +2554,7 @@
         </w:tc>
         <w:tc>
           <w:tcPr>
-            <w:tcW w:w="6806" w:type="dxa"/>
+            <w:tcW w:w="6923" w:type="dxa"/>
             <w:gridSpan w:val="3"/>
           </w:tcPr>
           <w:p>
@@ -2577,7 +2579,7 @@
         </w:tc>
         <w:tc>
           <w:tcPr>
-            <w:tcW w:w="1748" w:type="dxa"/>
+            <w:tcW w:w="1754" w:type="dxa"/>
           </w:tcPr>
           <w:p>
             <w:pPr>
@@ -2609,7 +2611,7 @@
         </w:tc>
         <w:tc>
           <w:tcPr>
-            <w:tcW w:w="382" w:type="dxa"/>
+            <w:tcW w:w="490" w:type="dxa"/>
           </w:tcPr>
           <w:p>
             <w:pPr>
@@ -2639,22 +2641,22 @@
         </w:tc>
         <w:tc>
           <w:tcPr>
-            <w:tcW w:w="1723" w:type="dxa"/>
-          </w:tcPr>
-          <w:p>
-            <w:pPr>
-              <w:rPr>
-                <w:rFonts w:cstheme="minorHAnsi"/>
-                <w:sz w:val="24"/>
-                <w:szCs w:val="24"/>
-                <w:lang w:val="en-US"/>
-              </w:rPr>
-            </w:pPr>
-          </w:p>
-        </w:tc>
-        <w:tc>
-          <w:tcPr>
-            <w:tcW w:w="1748" w:type="dxa"/>
+            <w:tcW w:w="1732" w:type="dxa"/>
+          </w:tcPr>
+          <w:p>
+            <w:pPr>
+              <w:rPr>
+                <w:rFonts w:cstheme="minorHAnsi"/>
+                <w:sz w:val="24"/>
+                <w:szCs w:val="24"/>
+                <w:lang w:val="en-US"/>
+              </w:rPr>
+            </w:pPr>
+          </w:p>
+        </w:tc>
+        <w:tc>
+          <w:tcPr>
+            <w:tcW w:w="1754" w:type="dxa"/>
           </w:tcPr>
           <w:p>
             <w:pPr>
@@ -2695,7 +2697,7 @@
         </w:tc>
         <w:tc>
           <w:tcPr>
-            <w:tcW w:w="6806" w:type="dxa"/>
+            <w:tcW w:w="6923" w:type="dxa"/>
             <w:gridSpan w:val="3"/>
           </w:tcPr>
           <w:p>
@@ -2720,7 +2722,7 @@
         </w:tc>
         <w:tc>
           <w:tcPr>
-            <w:tcW w:w="1748" w:type="dxa"/>
+            <w:tcW w:w="1754" w:type="dxa"/>
           </w:tcPr>
           <w:p>
             <w:pPr>
@@ -2752,7 +2754,7 @@
         </w:tc>
         <w:tc>
           <w:tcPr>
-            <w:tcW w:w="382" w:type="dxa"/>
+            <w:tcW w:w="490" w:type="dxa"/>
           </w:tcPr>
           <w:p>
             <w:pPr>
@@ -2782,22 +2784,22 @@
         </w:tc>
         <w:tc>
           <w:tcPr>
-            <w:tcW w:w="1723" w:type="dxa"/>
-          </w:tcPr>
-          <w:p>
-            <w:pPr>
-              <w:rPr>
-                <w:rFonts w:cstheme="minorHAnsi"/>
-                <w:sz w:val="24"/>
-                <w:szCs w:val="24"/>
-                <w:lang w:val="en-US"/>
-              </w:rPr>
-            </w:pPr>
-          </w:p>
-        </w:tc>
-        <w:tc>
-          <w:tcPr>
-            <w:tcW w:w="1748" w:type="dxa"/>
+            <w:tcW w:w="1732" w:type="dxa"/>
+          </w:tcPr>
+          <w:p>
+            <w:pPr>
+              <w:rPr>
+                <w:rFonts w:cstheme="minorHAnsi"/>
+                <w:sz w:val="24"/>
+                <w:szCs w:val="24"/>
+                <w:lang w:val="en-US"/>
+              </w:rPr>
+            </w:pPr>
+          </w:p>
+        </w:tc>
+        <w:tc>
+          <w:tcPr>
+            <w:tcW w:w="1754" w:type="dxa"/>
           </w:tcPr>
           <w:p>
             <w:pPr>
@@ -2838,7 +2840,7 @@
         </w:tc>
         <w:tc>
           <w:tcPr>
-            <w:tcW w:w="6806" w:type="dxa"/>
+            <w:tcW w:w="6923" w:type="dxa"/>
             <w:gridSpan w:val="3"/>
           </w:tcPr>
           <w:p>
@@ -2863,7 +2865,7 @@
         </w:tc>
         <w:tc>
           <w:tcPr>
-            <w:tcW w:w="1748" w:type="dxa"/>
+            <w:tcW w:w="1754" w:type="dxa"/>
           </w:tcPr>
           <w:p>
             <w:pPr>
@@ -2895,7 +2897,7 @@
         </w:tc>
         <w:tc>
           <w:tcPr>
-            <w:tcW w:w="382" w:type="dxa"/>
+            <w:tcW w:w="490" w:type="dxa"/>
           </w:tcPr>
           <w:p>
             <w:pPr>
@@ -2943,22 +2945,22 @@
         </w:tc>
         <w:tc>
           <w:tcPr>
-            <w:tcW w:w="1723" w:type="dxa"/>
-          </w:tcPr>
-          <w:p>
-            <w:pPr>
-              <w:rPr>
-                <w:rFonts w:cstheme="minorHAnsi"/>
-                <w:sz w:val="24"/>
-                <w:szCs w:val="24"/>
-                <w:lang w:val="en-US"/>
-              </w:rPr>
-            </w:pPr>
-          </w:p>
-        </w:tc>
-        <w:tc>
-          <w:tcPr>
-            <w:tcW w:w="1748" w:type="dxa"/>
+            <w:tcW w:w="1732" w:type="dxa"/>
+          </w:tcPr>
+          <w:p>
+            <w:pPr>
+              <w:rPr>
+                <w:rFonts w:cstheme="minorHAnsi"/>
+                <w:sz w:val="24"/>
+                <w:szCs w:val="24"/>
+                <w:lang w:val="en-US"/>
+              </w:rPr>
+            </w:pPr>
+          </w:p>
+        </w:tc>
+        <w:tc>
+          <w:tcPr>
+            <w:tcW w:w="1754" w:type="dxa"/>
           </w:tcPr>
           <w:p>
             <w:pPr>
@@ -2990,7 +2992,7 @@
         </w:tc>
         <w:tc>
           <w:tcPr>
-            <w:tcW w:w="382" w:type="dxa"/>
+            <w:tcW w:w="490" w:type="dxa"/>
           </w:tcPr>
           <w:p>
             <w:pPr>
@@ -3047,22 +3049,22 @@
         </w:tc>
         <w:tc>
           <w:tcPr>
-            <w:tcW w:w="1723" w:type="dxa"/>
-          </w:tcPr>
-          <w:p>
-            <w:pPr>
-              <w:rPr>
-                <w:rFonts w:cstheme="minorHAnsi"/>
-                <w:sz w:val="24"/>
-                <w:szCs w:val="24"/>
-                <w:lang w:val="en-US"/>
-              </w:rPr>
-            </w:pPr>
-          </w:p>
-        </w:tc>
-        <w:tc>
-          <w:tcPr>
-            <w:tcW w:w="1748" w:type="dxa"/>
+            <w:tcW w:w="1732" w:type="dxa"/>
+          </w:tcPr>
+          <w:p>
+            <w:pPr>
+              <w:rPr>
+                <w:rFonts w:cstheme="minorHAnsi"/>
+                <w:sz w:val="24"/>
+                <w:szCs w:val="24"/>
+                <w:lang w:val="en-US"/>
+              </w:rPr>
+            </w:pPr>
+          </w:p>
+        </w:tc>
+        <w:tc>
+          <w:tcPr>
+            <w:tcW w:w="1754" w:type="dxa"/>
           </w:tcPr>
           <w:p>
             <w:pPr>
@@ -3094,7 +3096,7 @@
         </w:tc>
         <w:tc>
           <w:tcPr>
-            <w:tcW w:w="382" w:type="dxa"/>
+            <w:tcW w:w="490" w:type="dxa"/>
           </w:tcPr>
           <w:p>
             <w:pPr>
@@ -3151,22 +3153,22 @@
         </w:tc>
         <w:tc>
           <w:tcPr>
-            <w:tcW w:w="1723" w:type="dxa"/>
-          </w:tcPr>
-          <w:p>
-            <w:pPr>
-              <w:rPr>
-                <w:rFonts w:cstheme="minorHAnsi"/>
-                <w:sz w:val="24"/>
-                <w:szCs w:val="24"/>
-                <w:lang w:val="en-US"/>
-              </w:rPr>
-            </w:pPr>
-          </w:p>
-        </w:tc>
-        <w:tc>
-          <w:tcPr>
-            <w:tcW w:w="1748" w:type="dxa"/>
+            <w:tcW w:w="1732" w:type="dxa"/>
+          </w:tcPr>
+          <w:p>
+            <w:pPr>
+              <w:rPr>
+                <w:rFonts w:cstheme="minorHAnsi"/>
+                <w:sz w:val="24"/>
+                <w:szCs w:val="24"/>
+                <w:lang w:val="en-US"/>
+              </w:rPr>
+            </w:pPr>
+          </w:p>
+        </w:tc>
+        <w:tc>
+          <w:tcPr>
+            <w:tcW w:w="1754" w:type="dxa"/>
           </w:tcPr>
           <w:p>
             <w:pPr>
@@ -3207,7 +3209,7 @@
         </w:tc>
         <w:tc>
           <w:tcPr>
-            <w:tcW w:w="6806" w:type="dxa"/>
+            <w:tcW w:w="6923" w:type="dxa"/>
             <w:gridSpan w:val="3"/>
           </w:tcPr>
           <w:p>
@@ -3232,7 +3234,7 @@
         </w:tc>
         <w:tc>
           <w:tcPr>
-            <w:tcW w:w="1748" w:type="dxa"/>
+            <w:tcW w:w="1754" w:type="dxa"/>
           </w:tcPr>
           <w:p>
             <w:pPr>
@@ -3264,7 +3266,7 @@
         </w:tc>
         <w:tc>
           <w:tcPr>
-            <w:tcW w:w="382" w:type="dxa"/>
+            <w:tcW w:w="490" w:type="dxa"/>
           </w:tcPr>
           <w:p>
             <w:pPr>
@@ -3312,22 +3314,22 @@
         </w:tc>
         <w:tc>
           <w:tcPr>
-            <w:tcW w:w="1723" w:type="dxa"/>
-          </w:tcPr>
-          <w:p>
-            <w:pPr>
-              <w:rPr>
-                <w:rFonts w:cstheme="minorHAnsi"/>
-                <w:sz w:val="24"/>
-                <w:szCs w:val="24"/>
-                <w:lang w:val="en-US"/>
-              </w:rPr>
-            </w:pPr>
-          </w:p>
-        </w:tc>
-        <w:tc>
-          <w:tcPr>
-            <w:tcW w:w="1748" w:type="dxa"/>
+            <w:tcW w:w="1732" w:type="dxa"/>
+          </w:tcPr>
+          <w:p>
+            <w:pPr>
+              <w:rPr>
+                <w:rFonts w:cstheme="minorHAnsi"/>
+                <w:sz w:val="24"/>
+                <w:szCs w:val="24"/>
+                <w:lang w:val="en-US"/>
+              </w:rPr>
+            </w:pPr>
+          </w:p>
+        </w:tc>
+        <w:tc>
+          <w:tcPr>
+            <w:tcW w:w="1754" w:type="dxa"/>
           </w:tcPr>
           <w:p>
             <w:pPr>
@@ -3359,7 +3361,7 @@
         </w:tc>
         <w:tc>
           <w:tcPr>
-            <w:tcW w:w="382" w:type="dxa"/>
+            <w:tcW w:w="490" w:type="dxa"/>
           </w:tcPr>
           <w:p>
             <w:pPr>
@@ -3407,22 +3409,22 @@
         </w:tc>
         <w:tc>
           <w:tcPr>
-            <w:tcW w:w="1723" w:type="dxa"/>
-          </w:tcPr>
-          <w:p>
-            <w:pPr>
-              <w:rPr>
-                <w:rFonts w:cstheme="minorHAnsi"/>
-                <w:sz w:val="24"/>
-                <w:szCs w:val="24"/>
-                <w:lang w:val="en-US"/>
-              </w:rPr>
-            </w:pPr>
-          </w:p>
-        </w:tc>
-        <w:tc>
-          <w:tcPr>
-            <w:tcW w:w="1748" w:type="dxa"/>
+            <w:tcW w:w="1732" w:type="dxa"/>
+          </w:tcPr>
+          <w:p>
+            <w:pPr>
+              <w:rPr>
+                <w:rFonts w:cstheme="minorHAnsi"/>
+                <w:sz w:val="24"/>
+                <w:szCs w:val="24"/>
+                <w:lang w:val="en-US"/>
+              </w:rPr>
+            </w:pPr>
+          </w:p>
+        </w:tc>
+        <w:tc>
+          <w:tcPr>
+            <w:tcW w:w="1754" w:type="dxa"/>
           </w:tcPr>
           <w:p>
             <w:pPr>
@@ -3454,7 +3456,7 @@
         </w:tc>
         <w:tc>
           <w:tcPr>
-            <w:tcW w:w="382" w:type="dxa"/>
+            <w:tcW w:w="490" w:type="dxa"/>
           </w:tcPr>
           <w:p>
             <w:pPr>
@@ -3484,22 +3486,22 @@
         </w:tc>
         <w:tc>
           <w:tcPr>
-            <w:tcW w:w="1723" w:type="dxa"/>
-          </w:tcPr>
-          <w:p>
-            <w:pPr>
-              <w:rPr>
-                <w:rFonts w:cstheme="minorHAnsi"/>
-                <w:sz w:val="24"/>
-                <w:szCs w:val="24"/>
-                <w:lang w:val="en-US"/>
-              </w:rPr>
-            </w:pPr>
-          </w:p>
-        </w:tc>
-        <w:tc>
-          <w:tcPr>
-            <w:tcW w:w="1748" w:type="dxa"/>
+            <w:tcW w:w="1732" w:type="dxa"/>
+          </w:tcPr>
+          <w:p>
+            <w:pPr>
+              <w:rPr>
+                <w:rFonts w:cstheme="minorHAnsi"/>
+                <w:sz w:val="24"/>
+                <w:szCs w:val="24"/>
+                <w:lang w:val="en-US"/>
+              </w:rPr>
+            </w:pPr>
+          </w:p>
+        </w:tc>
+        <w:tc>
+          <w:tcPr>
+            <w:tcW w:w="1754" w:type="dxa"/>
           </w:tcPr>
           <w:p>
             <w:pPr>
@@ -3540,7 +3542,7 @@
         </w:tc>
         <w:tc>
           <w:tcPr>
-            <w:tcW w:w="6806" w:type="dxa"/>
+            <w:tcW w:w="6923" w:type="dxa"/>
             <w:gridSpan w:val="3"/>
           </w:tcPr>
           <w:p>
@@ -3565,7 +3567,7 @@
         </w:tc>
         <w:tc>
           <w:tcPr>
-            <w:tcW w:w="1748" w:type="dxa"/>
+            <w:tcW w:w="1754" w:type="dxa"/>
           </w:tcPr>
           <w:p>
             <w:pPr>
@@ -3597,7 +3599,7 @@
         </w:tc>
         <w:tc>
           <w:tcPr>
-            <w:tcW w:w="382" w:type="dxa"/>
+            <w:tcW w:w="490" w:type="dxa"/>
           </w:tcPr>
           <w:p>
             <w:pPr>
@@ -3645,22 +3647,22 @@
         </w:tc>
         <w:tc>
           <w:tcPr>
-            <w:tcW w:w="1723" w:type="dxa"/>
-          </w:tcPr>
-          <w:p>
-            <w:pPr>
-              <w:rPr>
-                <w:rFonts w:cstheme="minorHAnsi"/>
-                <w:sz w:val="24"/>
-                <w:szCs w:val="24"/>
-                <w:lang w:val="en-US"/>
-              </w:rPr>
-            </w:pPr>
-          </w:p>
-        </w:tc>
-        <w:tc>
-          <w:tcPr>
-            <w:tcW w:w="1748" w:type="dxa"/>
+            <w:tcW w:w="1732" w:type="dxa"/>
+          </w:tcPr>
+          <w:p>
+            <w:pPr>
+              <w:rPr>
+                <w:rFonts w:cstheme="minorHAnsi"/>
+                <w:sz w:val="24"/>
+                <w:szCs w:val="24"/>
+                <w:lang w:val="en-US"/>
+              </w:rPr>
+            </w:pPr>
+          </w:p>
+        </w:tc>
+        <w:tc>
+          <w:tcPr>
+            <w:tcW w:w="1754" w:type="dxa"/>
           </w:tcPr>
           <w:p>
             <w:pPr>
@@ -3692,7 +3694,7 @@
         </w:tc>
         <w:tc>
           <w:tcPr>
-            <w:tcW w:w="382" w:type="dxa"/>
+            <w:tcW w:w="490" w:type="dxa"/>
           </w:tcPr>
           <w:p>
             <w:pPr>
@@ -3740,22 +3742,22 @@
         </w:tc>
         <w:tc>
           <w:tcPr>
-            <w:tcW w:w="1723" w:type="dxa"/>
-          </w:tcPr>
-          <w:p>
-            <w:pPr>
-              <w:rPr>
-                <w:rFonts w:cstheme="minorHAnsi"/>
-                <w:sz w:val="24"/>
-                <w:szCs w:val="24"/>
-                <w:lang w:val="en-US"/>
-              </w:rPr>
-            </w:pPr>
-          </w:p>
-        </w:tc>
-        <w:tc>
-          <w:tcPr>
-            <w:tcW w:w="1748" w:type="dxa"/>
+            <w:tcW w:w="1732" w:type="dxa"/>
+          </w:tcPr>
+          <w:p>
+            <w:pPr>
+              <w:rPr>
+                <w:rFonts w:cstheme="minorHAnsi"/>
+                <w:sz w:val="24"/>
+                <w:szCs w:val="24"/>
+                <w:lang w:val="en-US"/>
+              </w:rPr>
+            </w:pPr>
+          </w:p>
+        </w:tc>
+        <w:tc>
+          <w:tcPr>
+            <w:tcW w:w="1754" w:type="dxa"/>
           </w:tcPr>
           <w:p>
             <w:pPr>
@@ -3787,7 +3789,7 @@
         </w:tc>
         <w:tc>
           <w:tcPr>
-            <w:tcW w:w="382" w:type="dxa"/>
+            <w:tcW w:w="490" w:type="dxa"/>
           </w:tcPr>
           <w:p>
             <w:pPr>
@@ -3835,22 +3837,22 @@
         </w:tc>
         <w:tc>
           <w:tcPr>
-            <w:tcW w:w="1723" w:type="dxa"/>
-          </w:tcPr>
-          <w:p>
-            <w:pPr>
-              <w:rPr>
-                <w:rFonts w:cstheme="minorHAnsi"/>
-                <w:sz w:val="24"/>
-                <w:szCs w:val="24"/>
-                <w:lang w:val="en-US"/>
-              </w:rPr>
-            </w:pPr>
-          </w:p>
-        </w:tc>
-        <w:tc>
-          <w:tcPr>
-            <w:tcW w:w="1748" w:type="dxa"/>
+            <w:tcW w:w="1732" w:type="dxa"/>
+          </w:tcPr>
+          <w:p>
+            <w:pPr>
+              <w:rPr>
+                <w:rFonts w:cstheme="minorHAnsi"/>
+                <w:sz w:val="24"/>
+                <w:szCs w:val="24"/>
+                <w:lang w:val="en-US"/>
+              </w:rPr>
+            </w:pPr>
+          </w:p>
+        </w:tc>
+        <w:tc>
+          <w:tcPr>
+            <w:tcW w:w="1754" w:type="dxa"/>
           </w:tcPr>
           <w:p>
             <w:pPr>
@@ -3891,7 +3893,7 @@
         </w:tc>
         <w:tc>
           <w:tcPr>
-            <w:tcW w:w="6806" w:type="dxa"/>
+            <w:tcW w:w="6923" w:type="dxa"/>
             <w:gridSpan w:val="3"/>
           </w:tcPr>
           <w:p>
@@ -3916,7 +3918,7 @@
         </w:tc>
         <w:tc>
           <w:tcPr>
-            <w:tcW w:w="1748" w:type="dxa"/>
+            <w:tcW w:w="1754" w:type="dxa"/>
           </w:tcPr>
           <w:p>
             <w:pPr>
@@ -3948,7 +3950,7 @@
         </w:tc>
         <w:tc>
           <w:tcPr>
-            <w:tcW w:w="382" w:type="dxa"/>
+            <w:tcW w:w="490" w:type="dxa"/>
           </w:tcPr>
           <w:p>
             <w:pPr>
@@ -3978,22 +3980,22 @@
         </w:tc>
         <w:tc>
           <w:tcPr>
-            <w:tcW w:w="1723" w:type="dxa"/>
-          </w:tcPr>
-          <w:p>
-            <w:pPr>
-              <w:rPr>
-                <w:rFonts w:cstheme="minorHAnsi"/>
-                <w:sz w:val="24"/>
-                <w:szCs w:val="24"/>
-                <w:lang w:val="en-US"/>
-              </w:rPr>
-            </w:pPr>
-          </w:p>
-        </w:tc>
-        <w:tc>
-          <w:tcPr>
-            <w:tcW w:w="1748" w:type="dxa"/>
+            <w:tcW w:w="1732" w:type="dxa"/>
+          </w:tcPr>
+          <w:p>
+            <w:pPr>
+              <w:rPr>
+                <w:rFonts w:cstheme="minorHAnsi"/>
+                <w:sz w:val="24"/>
+                <w:szCs w:val="24"/>
+                <w:lang w:val="en-US"/>
+              </w:rPr>
+            </w:pPr>
+          </w:p>
+        </w:tc>
+        <w:tc>
+          <w:tcPr>
+            <w:tcW w:w="1754" w:type="dxa"/>
           </w:tcPr>
           <w:p>
             <w:pPr>
@@ -4034,7 +4036,7 @@
         </w:tc>
         <w:tc>
           <w:tcPr>
-            <w:tcW w:w="6806" w:type="dxa"/>
+            <w:tcW w:w="6923" w:type="dxa"/>
             <w:gridSpan w:val="3"/>
           </w:tcPr>
           <w:p>
@@ -4059,7 +4061,7 @@
         </w:tc>
         <w:tc>
           <w:tcPr>
-            <w:tcW w:w="1748" w:type="dxa"/>
+            <w:tcW w:w="1754" w:type="dxa"/>
           </w:tcPr>
           <w:p>
             <w:pPr>
@@ -4091,7 +4093,7 @@
         </w:tc>
         <w:tc>
           <w:tcPr>
-            <w:tcW w:w="382" w:type="dxa"/>
+            <w:tcW w:w="490" w:type="dxa"/>
           </w:tcPr>
           <w:p>
             <w:pPr>
@@ -4139,22 +4141,22 @@
         </w:tc>
         <w:tc>
           <w:tcPr>
-            <w:tcW w:w="1723" w:type="dxa"/>
-          </w:tcPr>
-          <w:p>
-            <w:pPr>
-              <w:rPr>
-                <w:rFonts w:cstheme="minorHAnsi"/>
-                <w:sz w:val="24"/>
-                <w:szCs w:val="24"/>
-                <w:lang w:val="en-US"/>
-              </w:rPr>
-            </w:pPr>
-          </w:p>
-        </w:tc>
-        <w:tc>
-          <w:tcPr>
-            <w:tcW w:w="1748" w:type="dxa"/>
+            <w:tcW w:w="1732" w:type="dxa"/>
+          </w:tcPr>
+          <w:p>
+            <w:pPr>
+              <w:rPr>
+                <w:rFonts w:cstheme="minorHAnsi"/>
+                <w:sz w:val="24"/>
+                <w:szCs w:val="24"/>
+                <w:lang w:val="en-US"/>
+              </w:rPr>
+            </w:pPr>
+          </w:p>
+        </w:tc>
+        <w:tc>
+          <w:tcPr>
+            <w:tcW w:w="1754" w:type="dxa"/>
           </w:tcPr>
           <w:p>
             <w:pPr>
@@ -4186,7 +4188,7 @@
         </w:tc>
         <w:tc>
           <w:tcPr>
-            <w:tcW w:w="382" w:type="dxa"/>
+            <w:tcW w:w="490" w:type="dxa"/>
           </w:tcPr>
           <w:p>
             <w:pPr>
@@ -4234,22 +4236,22 @@
         </w:tc>
         <w:tc>
           <w:tcPr>
-            <w:tcW w:w="1723" w:type="dxa"/>
-          </w:tcPr>
-          <w:p>
-            <w:pPr>
-              <w:rPr>
-                <w:rFonts w:cstheme="minorHAnsi"/>
-                <w:sz w:val="24"/>
-                <w:szCs w:val="24"/>
-                <w:lang w:val="en-US"/>
-              </w:rPr>
-            </w:pPr>
-          </w:p>
-        </w:tc>
-        <w:tc>
-          <w:tcPr>
-            <w:tcW w:w="1748" w:type="dxa"/>
+            <w:tcW w:w="1732" w:type="dxa"/>
+          </w:tcPr>
+          <w:p>
+            <w:pPr>
+              <w:rPr>
+                <w:rFonts w:cstheme="minorHAnsi"/>
+                <w:sz w:val="24"/>
+                <w:szCs w:val="24"/>
+                <w:lang w:val="en-US"/>
+              </w:rPr>
+            </w:pPr>
+          </w:p>
+        </w:tc>
+        <w:tc>
+          <w:tcPr>
+            <w:tcW w:w="1754" w:type="dxa"/>
           </w:tcPr>
           <w:p>
             <w:pPr>
@@ -4290,7 +4292,7 @@
         </w:tc>
         <w:tc>
           <w:tcPr>
-            <w:tcW w:w="6806" w:type="dxa"/>
+            <w:tcW w:w="6923" w:type="dxa"/>
             <w:gridSpan w:val="3"/>
           </w:tcPr>
           <w:p>
@@ -4315,7 +4317,7 @@
         </w:tc>
         <w:tc>
           <w:tcPr>
-            <w:tcW w:w="1748" w:type="dxa"/>
+            <w:tcW w:w="1754" w:type="dxa"/>
           </w:tcPr>
           <w:p>
             <w:pPr>
@@ -4347,7 +4349,7 @@
         </w:tc>
         <w:tc>
           <w:tcPr>
-            <w:tcW w:w="382" w:type="dxa"/>
+            <w:tcW w:w="490" w:type="dxa"/>
           </w:tcPr>
           <w:p>
             <w:pPr>
@@ -4395,22 +4397,22 @@
         </w:tc>
         <w:tc>
           <w:tcPr>
-            <w:tcW w:w="1723" w:type="dxa"/>
-          </w:tcPr>
-          <w:p>
-            <w:pPr>
-              <w:rPr>
-                <w:rFonts w:cstheme="minorHAnsi"/>
-                <w:sz w:val="24"/>
-                <w:szCs w:val="24"/>
-                <w:lang w:val="en-US"/>
-              </w:rPr>
-            </w:pPr>
-          </w:p>
-        </w:tc>
-        <w:tc>
-          <w:tcPr>
-            <w:tcW w:w="1748" w:type="dxa"/>
+            <w:tcW w:w="1732" w:type="dxa"/>
+          </w:tcPr>
+          <w:p>
+            <w:pPr>
+              <w:rPr>
+                <w:rFonts w:cstheme="minorHAnsi"/>
+                <w:sz w:val="24"/>
+                <w:szCs w:val="24"/>
+                <w:lang w:val="en-US"/>
+              </w:rPr>
+            </w:pPr>
+          </w:p>
+        </w:tc>
+        <w:tc>
+          <w:tcPr>
+            <w:tcW w:w="1754" w:type="dxa"/>
           </w:tcPr>
           <w:p>
             <w:pPr>
@@ -4442,7 +4444,7 @@
         </w:tc>
         <w:tc>
           <w:tcPr>
-            <w:tcW w:w="382" w:type="dxa"/>
+            <w:tcW w:w="490" w:type="dxa"/>
           </w:tcPr>
           <w:p>
             <w:pPr>
@@ -4490,22 +4492,22 @@
         </w:tc>
         <w:tc>
           <w:tcPr>
-            <w:tcW w:w="1723" w:type="dxa"/>
-          </w:tcPr>
-          <w:p>
-            <w:pPr>
-              <w:rPr>
-                <w:rFonts w:cstheme="minorHAnsi"/>
-                <w:sz w:val="24"/>
-                <w:szCs w:val="24"/>
-                <w:lang w:val="en-US"/>
-              </w:rPr>
-            </w:pPr>
-          </w:p>
-        </w:tc>
-        <w:tc>
-          <w:tcPr>
-            <w:tcW w:w="1748" w:type="dxa"/>
+            <w:tcW w:w="1732" w:type="dxa"/>
+          </w:tcPr>
+          <w:p>
+            <w:pPr>
+              <w:rPr>
+                <w:rFonts w:cstheme="minorHAnsi"/>
+                <w:sz w:val="24"/>
+                <w:szCs w:val="24"/>
+                <w:lang w:val="en-US"/>
+              </w:rPr>
+            </w:pPr>
+          </w:p>
+        </w:tc>
+        <w:tc>
+          <w:tcPr>
+            <w:tcW w:w="1754" w:type="dxa"/>
           </w:tcPr>
           <w:p>
             <w:pPr>
@@ -4537,7 +4539,7 @@
         </w:tc>
         <w:tc>
           <w:tcPr>
-            <w:tcW w:w="382" w:type="dxa"/>
+            <w:tcW w:w="490" w:type="dxa"/>
           </w:tcPr>
           <w:p>
             <w:pPr>
@@ -4585,22 +4587,22 @@
         </w:tc>
         <w:tc>
           <w:tcPr>
-            <w:tcW w:w="1723" w:type="dxa"/>
-          </w:tcPr>
-          <w:p>
-            <w:pPr>
-              <w:rPr>
-                <w:rFonts w:cstheme="minorHAnsi"/>
-                <w:sz w:val="24"/>
-                <w:szCs w:val="24"/>
-                <w:lang w:val="en-US"/>
-              </w:rPr>
-            </w:pPr>
-          </w:p>
-        </w:tc>
-        <w:tc>
-          <w:tcPr>
-            <w:tcW w:w="1748" w:type="dxa"/>
+            <w:tcW w:w="1732" w:type="dxa"/>
+          </w:tcPr>
+          <w:p>
+            <w:pPr>
+              <w:rPr>
+                <w:rFonts w:cstheme="minorHAnsi"/>
+                <w:sz w:val="24"/>
+                <w:szCs w:val="24"/>
+                <w:lang w:val="en-US"/>
+              </w:rPr>
+            </w:pPr>
+          </w:p>
+        </w:tc>
+        <w:tc>
+          <w:tcPr>
+            <w:tcW w:w="1754" w:type="dxa"/>
           </w:tcPr>
           <w:p>
             <w:pPr>
@@ -4642,7 +4644,7 @@
         </w:tc>
         <w:tc>
           <w:tcPr>
-            <w:tcW w:w="6806" w:type="dxa"/>
+            <w:tcW w:w="6923" w:type="dxa"/>
             <w:gridSpan w:val="3"/>
           </w:tcPr>
           <w:p>
@@ -4667,7 +4669,7 @@
         </w:tc>
         <w:tc>
           <w:tcPr>
-            <w:tcW w:w="1748" w:type="dxa"/>
+            <w:tcW w:w="1754" w:type="dxa"/>
           </w:tcPr>
           <w:p>
             <w:pPr>
@@ -4699,7 +4701,7 @@
         </w:tc>
         <w:tc>
           <w:tcPr>
-            <w:tcW w:w="382" w:type="dxa"/>
+            <w:tcW w:w="490" w:type="dxa"/>
           </w:tcPr>
           <w:p>
             <w:pPr>
@@ -4747,22 +4749,22 @@
         </w:tc>
         <w:tc>
           <w:tcPr>
-            <w:tcW w:w="1723" w:type="dxa"/>
-          </w:tcPr>
-          <w:p>
-            <w:pPr>
-              <w:rPr>
-                <w:rFonts w:cstheme="minorHAnsi"/>
-                <w:sz w:val="24"/>
-                <w:szCs w:val="24"/>
-                <w:lang w:val="en-US"/>
-              </w:rPr>
-            </w:pPr>
-          </w:p>
-        </w:tc>
-        <w:tc>
-          <w:tcPr>
-            <w:tcW w:w="1748" w:type="dxa"/>
+            <w:tcW w:w="1732" w:type="dxa"/>
+          </w:tcPr>
+          <w:p>
+            <w:pPr>
+              <w:rPr>
+                <w:rFonts w:cstheme="minorHAnsi"/>
+                <w:sz w:val="24"/>
+                <w:szCs w:val="24"/>
+                <w:lang w:val="en-US"/>
+              </w:rPr>
+            </w:pPr>
+          </w:p>
+        </w:tc>
+        <w:tc>
+          <w:tcPr>
+            <w:tcW w:w="1754" w:type="dxa"/>
           </w:tcPr>
           <w:p>
             <w:pPr>
@@ -4794,7 +4796,7 @@
         </w:tc>
         <w:tc>
           <w:tcPr>
-            <w:tcW w:w="382" w:type="dxa"/>
+            <w:tcW w:w="490" w:type="dxa"/>
           </w:tcPr>
           <w:p>
             <w:pPr>
@@ -4842,22 +4844,22 @@
         </w:tc>
         <w:tc>
           <w:tcPr>
-            <w:tcW w:w="1723" w:type="dxa"/>
-          </w:tcPr>
-          <w:p>
-            <w:pPr>
-              <w:rPr>
-                <w:rFonts w:cstheme="minorHAnsi"/>
-                <w:sz w:val="24"/>
-                <w:szCs w:val="24"/>
-                <w:lang w:val="en-US"/>
-              </w:rPr>
-            </w:pPr>
-          </w:p>
-        </w:tc>
-        <w:tc>
-          <w:tcPr>
-            <w:tcW w:w="1748" w:type="dxa"/>
+            <w:tcW w:w="1732" w:type="dxa"/>
+          </w:tcPr>
+          <w:p>
+            <w:pPr>
+              <w:rPr>
+                <w:rFonts w:cstheme="minorHAnsi"/>
+                <w:sz w:val="24"/>
+                <w:szCs w:val="24"/>
+                <w:lang w:val="en-US"/>
+              </w:rPr>
+            </w:pPr>
+          </w:p>
+        </w:tc>
+        <w:tc>
+          <w:tcPr>
+            <w:tcW w:w="1754" w:type="dxa"/>
           </w:tcPr>
           <w:p>
             <w:pPr>
@@ -4889,7 +4891,7 @@
         </w:tc>
         <w:tc>
           <w:tcPr>
-            <w:tcW w:w="382" w:type="dxa"/>
+            <w:tcW w:w="490" w:type="dxa"/>
           </w:tcPr>
           <w:p>
             <w:pPr>
@@ -4931,28 +4933,123 @@
                 <w:szCs w:val="24"/>
                 <w:lang w:val="en-US"/>
               </w:rPr>
+              <w:t>Implementing back button on action bar</w:t>
+            </w:r>
+          </w:p>
+        </w:tc>
+        <w:tc>
+          <w:tcPr>
+            <w:tcW w:w="1732" w:type="dxa"/>
+          </w:tcPr>
+          <w:p>
+            <w:pPr>
+              <w:rPr>
+                <w:rFonts w:cstheme="minorHAnsi"/>
+                <w:sz w:val="24"/>
+                <w:szCs w:val="24"/>
+                <w:lang w:val="en-US"/>
+              </w:rPr>
+            </w:pPr>
+          </w:p>
+        </w:tc>
+        <w:tc>
+          <w:tcPr>
+            <w:tcW w:w="1754" w:type="dxa"/>
+          </w:tcPr>
+          <w:p>
+            <w:pPr>
+              <w:rPr>
+                <w:rFonts w:cstheme="minorHAnsi"/>
+                <w:sz w:val="24"/>
+                <w:szCs w:val="24"/>
+                <w:lang w:val="en-US"/>
+              </w:rPr>
+            </w:pPr>
+          </w:p>
+        </w:tc>
+      </w:tr>
+      <w:tr>
+        <w:tc>
+          <w:tcPr>
+            <w:tcW w:w="462" w:type="dxa"/>
+          </w:tcPr>
+          <w:p>
+            <w:pPr>
+              <w:rPr>
+                <w:rFonts w:cstheme="minorHAnsi"/>
+                <w:sz w:val="24"/>
+                <w:szCs w:val="24"/>
+                <w:lang w:val="en-US"/>
+              </w:rPr>
+            </w:pPr>
+          </w:p>
+        </w:tc>
+        <w:tc>
+          <w:tcPr>
+            <w:tcW w:w="490" w:type="dxa"/>
+          </w:tcPr>
+          <w:p>
+            <w:pPr>
+              <w:rPr>
+                <w:rFonts w:cstheme="minorHAnsi"/>
+                <w:sz w:val="24"/>
+                <w:szCs w:val="24"/>
+                <w:lang w:val="en-US"/>
+              </w:rPr>
+            </w:pPr>
+            <w:r>
+              <w:rPr>
+                <w:rFonts w:cstheme="minorHAnsi"/>
+                <w:sz w:val="24"/>
+                <w:szCs w:val="24"/>
+                <w:lang w:val="en-US"/>
+              </w:rPr>
+              <w:t>iv</w:t>
+            </w:r>
+          </w:p>
+        </w:tc>
+        <w:tc>
+          <w:tcPr>
+            <w:tcW w:w="4701" w:type="dxa"/>
+          </w:tcPr>
+          <w:p>
+            <w:pPr>
+              <w:rPr>
+                <w:rFonts w:cstheme="minorHAnsi"/>
+                <w:sz w:val="24"/>
+                <w:szCs w:val="24"/>
+                <w:lang w:val="en-US"/>
+              </w:rPr>
+            </w:pPr>
+            <w:r>
+              <w:rPr>
+                <w:rFonts w:cstheme="minorHAnsi"/>
+                <w:sz w:val="24"/>
+                <w:szCs w:val="24"/>
+                <w:lang w:val="en-US"/>
+              </w:rPr>
               <w:t>Bottom navigation drawer</w:t>
             </w:r>
           </w:p>
         </w:tc>
         <w:tc>
           <w:tcPr>
-            <w:tcW w:w="1723" w:type="dxa"/>
-          </w:tcPr>
-          <w:p>
-            <w:pPr>
-              <w:rPr>
-                <w:rFonts w:cstheme="minorHAnsi"/>
-                <w:sz w:val="24"/>
-                <w:szCs w:val="24"/>
-                <w:lang w:val="en-US"/>
-              </w:rPr>
-            </w:pPr>
-          </w:p>
-        </w:tc>
-        <w:tc>
-          <w:tcPr>
-            <w:tcW w:w="1748" w:type="dxa"/>
+            <w:tcW w:w="1732" w:type="dxa"/>
+          </w:tcPr>
+          <w:p>
+            <w:pPr>
+              <w:rPr>
+                <w:rFonts w:cstheme="minorHAnsi"/>
+                <w:sz w:val="24"/>
+                <w:szCs w:val="24"/>
+                <w:lang w:val="en-US"/>
+              </w:rPr>
+            </w:pPr>
+          </w:p>
+        </w:tc>
+        <w:tc>
+          <w:tcPr>
+            <w:tcW w:w="1754" w:type="dxa"/>
           </w:tcPr>
           <w:p>
             <w:pPr>
@@ -4984,7 +5081,1196 @@
         </w:tc>
         <w:tc>
           <w:tcPr>
-            <w:tcW w:w="382" w:type="dxa"/>
+            <w:tcW w:w="490" w:type="dxa"/>
+          </w:tcPr>
+          <w:p>
+            <w:pPr>
+              <w:rPr>
+                <w:rFonts w:cstheme="minorHAnsi"/>
+                <w:sz w:val="24"/>
+                <w:szCs w:val="24"/>
+                <w:lang w:val="en-US"/>
+              </w:rPr>
+            </w:pPr>
+            <w:r>
+              <w:rPr>
+                <w:rFonts w:cstheme="minorHAnsi"/>
+                <w:sz w:val="24"/>
+                <w:szCs w:val="24"/>
+                <w:lang w:val="en-US"/>
+              </w:rPr>
+              <w:t>v</w:t>
+            </w:r>
+          </w:p>
+        </w:tc>
+        <w:tc>
+          <w:tcPr>
+            <w:tcW w:w="4701" w:type="dxa"/>
+          </w:tcPr>
+          <w:p>
+            <w:pPr>
+              <w:rPr>
+                <w:rFonts w:cstheme="minorHAnsi"/>
+                <w:sz w:val="24"/>
+                <w:szCs w:val="24"/>
+                <w:lang w:val="en-US"/>
+              </w:rPr>
+            </w:pPr>
+            <w:r>
+              <w:rPr>
+                <w:rFonts w:cstheme="minorHAnsi"/>
+                <w:sz w:val="24"/>
+                <w:szCs w:val="24"/>
+                <w:lang w:val="en-US"/>
+              </w:rPr>
+              <w:t>Tabbed activity</w:t>
+            </w:r>
+          </w:p>
+        </w:tc>
+        <w:tc>
+          <w:tcPr>
+            <w:tcW w:w="1732" w:type="dxa"/>
+          </w:tcPr>
+          <w:p>
+            <w:pPr>
+              <w:rPr>
+                <w:rFonts w:cstheme="minorHAnsi"/>
+                <w:sz w:val="24"/>
+                <w:szCs w:val="24"/>
+                <w:lang w:val="en-US"/>
+              </w:rPr>
+            </w:pPr>
+          </w:p>
+        </w:tc>
+        <w:tc>
+          <w:tcPr>
+            <w:tcW w:w="1754" w:type="dxa"/>
+          </w:tcPr>
+          <w:p>
+            <w:pPr>
+              <w:rPr>
+                <w:rFonts w:cstheme="minorHAnsi"/>
+                <w:sz w:val="24"/>
+                <w:szCs w:val="24"/>
+                <w:lang w:val="en-US"/>
+              </w:rPr>
+            </w:pPr>
+          </w:p>
+        </w:tc>
+      </w:tr>
+      <w:tr>
+        <w:tc>
+          <w:tcPr>
+            <w:tcW w:w="462" w:type="dxa"/>
+          </w:tcPr>
+          <w:p>
+            <w:pPr>
+              <w:rPr>
+                <w:rFonts w:cstheme="minorHAnsi"/>
+                <w:sz w:val="24"/>
+                <w:szCs w:val="24"/>
+                <w:lang w:val="en-US"/>
+              </w:rPr>
+            </w:pPr>
+          </w:p>
+        </w:tc>
+        <w:tc>
+          <w:tcPr>
+            <w:tcW w:w="490" w:type="dxa"/>
+          </w:tcPr>
+          <w:p>
+            <w:pPr>
+              <w:rPr>
+                <w:rFonts w:cstheme="minorHAnsi"/>
+                <w:sz w:val="24"/>
+                <w:szCs w:val="24"/>
+                <w:lang w:val="en-US"/>
+              </w:rPr>
+            </w:pPr>
+            <w:r>
+              <w:rPr>
+                <w:rFonts w:cstheme="minorHAnsi"/>
+                <w:sz w:val="24"/>
+                <w:szCs w:val="24"/>
+                <w:lang w:val="en-US"/>
+              </w:rPr>
+              <w:t>vi</w:t>
+            </w:r>
+          </w:p>
+        </w:tc>
+        <w:tc>
+          <w:tcPr>
+            <w:tcW w:w="4701" w:type="dxa"/>
+          </w:tcPr>
+          <w:p>
+            <w:pPr>
+              <w:rPr>
+                <w:rFonts w:cstheme="minorHAnsi"/>
+                <w:sz w:val="24"/>
+                <w:szCs w:val="24"/>
+                <w:lang w:val="en-US"/>
+              </w:rPr>
+            </w:pPr>
+            <w:r>
+              <w:rPr>
+                <w:rFonts w:cstheme="minorHAnsi"/>
+                <w:sz w:val="24"/>
+                <w:szCs w:val="24"/>
+                <w:lang w:val="en-US"/>
+              </w:rPr>
+              <w:t>Dialog</w:t>
+            </w:r>
+          </w:p>
+        </w:tc>
+        <w:tc>
+          <w:tcPr>
+            <w:tcW w:w="1732" w:type="dxa"/>
+          </w:tcPr>
+          <w:p>
+            <w:pPr>
+              <w:rPr>
+                <w:rFonts w:cstheme="minorHAnsi"/>
+                <w:sz w:val="24"/>
+                <w:szCs w:val="24"/>
+                <w:lang w:val="en-US"/>
+              </w:rPr>
+            </w:pPr>
+          </w:p>
+        </w:tc>
+        <w:tc>
+          <w:tcPr>
+            <w:tcW w:w="1754" w:type="dxa"/>
+          </w:tcPr>
+          <w:p>
+            <w:pPr>
+              <w:rPr>
+                <w:rFonts w:cstheme="minorHAnsi"/>
+                <w:sz w:val="24"/>
+                <w:szCs w:val="24"/>
+                <w:lang w:val="en-US"/>
+              </w:rPr>
+            </w:pPr>
+          </w:p>
+        </w:tc>
+      </w:tr>
+      <w:tr>
+        <w:tc>
+          <w:tcPr>
+            <w:tcW w:w="462" w:type="dxa"/>
+          </w:tcPr>
+          <w:p>
+            <w:pPr>
+              <w:rPr>
+                <w:rFonts w:cstheme="minorHAnsi"/>
+                <w:sz w:val="24"/>
+                <w:szCs w:val="24"/>
+                <w:lang w:val="en-US"/>
+              </w:rPr>
+            </w:pPr>
+          </w:p>
+        </w:tc>
+        <w:tc>
+          <w:tcPr>
+            <w:tcW w:w="490" w:type="dxa"/>
+          </w:tcPr>
+          <w:p>
+            <w:pPr>
+              <w:rPr>
+                <w:rFonts w:cstheme="minorHAnsi"/>
+                <w:sz w:val="24"/>
+                <w:szCs w:val="24"/>
+                <w:lang w:val="en-US"/>
+              </w:rPr>
+            </w:pPr>
+            <w:r>
+              <w:rPr>
+                <w:rFonts w:cstheme="minorHAnsi"/>
+                <w:sz w:val="24"/>
+                <w:szCs w:val="24"/>
+                <w:lang w:val="en-US"/>
+              </w:rPr>
+              <w:t>vii</w:t>
+            </w:r>
+          </w:p>
+        </w:tc>
+        <w:tc>
+          <w:tcPr>
+            <w:tcW w:w="4701" w:type="dxa"/>
+          </w:tcPr>
+          <w:p>
+            <w:pPr>
+              <w:rPr>
+                <w:rFonts w:cstheme="minorHAnsi"/>
+                <w:sz w:val="24"/>
+                <w:szCs w:val="24"/>
+                <w:lang w:val="en-US"/>
+              </w:rPr>
+            </w:pPr>
+            <w:r>
+              <w:rPr>
+                <w:rFonts w:cstheme="minorHAnsi"/>
+                <w:sz w:val="24"/>
+                <w:szCs w:val="24"/>
+                <w:lang w:val="en-US"/>
+              </w:rPr>
+              <w:t>Custom dialog</w:t>
+            </w:r>
+          </w:p>
+        </w:tc>
+        <w:tc>
+          <w:tcPr>
+            <w:tcW w:w="1732" w:type="dxa"/>
+          </w:tcPr>
+          <w:p>
+            <w:pPr>
+              <w:rPr>
+                <w:rFonts w:cstheme="minorHAnsi"/>
+                <w:sz w:val="24"/>
+                <w:szCs w:val="24"/>
+                <w:lang w:val="en-US"/>
+              </w:rPr>
+            </w:pPr>
+          </w:p>
+        </w:tc>
+        <w:tc>
+          <w:tcPr>
+            <w:tcW w:w="1754" w:type="dxa"/>
+          </w:tcPr>
+          <w:p>
+            <w:pPr>
+              <w:rPr>
+                <w:rFonts w:cstheme="minorHAnsi"/>
+                <w:sz w:val="24"/>
+                <w:szCs w:val="24"/>
+                <w:lang w:val="en-US"/>
+              </w:rPr>
+            </w:pPr>
+          </w:p>
+        </w:tc>
+      </w:tr>
+      <w:tr>
+        <w:tc>
+          <w:tcPr>
+            <w:tcW w:w="462" w:type="dxa"/>
+          </w:tcPr>
+          <w:p>
+            <w:pPr>
+              <w:rPr>
+                <w:rFonts w:cstheme="minorHAnsi"/>
+                <w:sz w:val="24"/>
+                <w:szCs w:val="24"/>
+                <w:lang w:val="en-US"/>
+              </w:rPr>
+            </w:pPr>
+          </w:p>
+        </w:tc>
+        <w:tc>
+          <w:tcPr>
+            <w:tcW w:w="490" w:type="dxa"/>
+          </w:tcPr>
+          <w:p>
+            <w:pPr>
+              <w:rPr>
+                <w:rFonts w:cstheme="minorHAnsi"/>
+                <w:sz w:val="24"/>
+                <w:szCs w:val="24"/>
+                <w:lang w:val="en-US"/>
+              </w:rPr>
+            </w:pPr>
+            <w:r>
+              <w:rPr>
+                <w:rFonts w:cstheme="minorHAnsi"/>
+                <w:sz w:val="24"/>
+                <w:szCs w:val="24"/>
+                <w:lang w:val="en-US"/>
+              </w:rPr>
+              <w:t>viii</w:t>
+            </w:r>
+          </w:p>
+        </w:tc>
+        <w:tc>
+          <w:tcPr>
+            <w:tcW w:w="4701" w:type="dxa"/>
+          </w:tcPr>
+          <w:p>
+            <w:pPr>
+              <w:rPr>
+                <w:rFonts w:cstheme="minorHAnsi"/>
+                <w:sz w:val="24"/>
+                <w:szCs w:val="24"/>
+                <w:lang w:val="en-US"/>
+              </w:rPr>
+            </w:pPr>
+            <w:r>
+              <w:rPr>
+                <w:rFonts w:cstheme="minorHAnsi"/>
+                <w:sz w:val="24"/>
+                <w:szCs w:val="24"/>
+                <w:lang w:val="en-US"/>
+              </w:rPr>
+              <w:t>Spinner (drop-down list)</w:t>
+            </w:r>
+          </w:p>
+        </w:tc>
+        <w:tc>
+          <w:tcPr>
+            <w:tcW w:w="1732" w:type="dxa"/>
+          </w:tcPr>
+          <w:p>
+            <w:pPr>
+              <w:rPr>
+                <w:rFonts w:cstheme="minorHAnsi"/>
+                <w:sz w:val="24"/>
+                <w:szCs w:val="24"/>
+                <w:lang w:val="en-US"/>
+              </w:rPr>
+            </w:pPr>
+          </w:p>
+        </w:tc>
+        <w:tc>
+          <w:tcPr>
+            <w:tcW w:w="1754" w:type="dxa"/>
+          </w:tcPr>
+          <w:p>
+            <w:pPr>
+              <w:rPr>
+                <w:rFonts w:cstheme="minorHAnsi"/>
+                <w:sz w:val="24"/>
+                <w:szCs w:val="24"/>
+                <w:lang w:val="en-US"/>
+              </w:rPr>
+            </w:pPr>
+          </w:p>
+        </w:tc>
+      </w:tr>
+      <w:tr>
+        <w:tc>
+          <w:tcPr>
+            <w:tcW w:w="462" w:type="dxa"/>
+          </w:tcPr>
+          <w:p>
+            <w:pPr>
+              <w:rPr>
+                <w:rFonts w:cstheme="minorHAnsi"/>
+                <w:sz w:val="24"/>
+                <w:szCs w:val="24"/>
+                <w:lang w:val="en-US"/>
+              </w:rPr>
+            </w:pPr>
+            <w:r>
+              <w:rPr>
+                <w:rFonts w:cstheme="minorHAnsi"/>
+                <w:sz w:val="24"/>
+                <w:szCs w:val="24"/>
+                <w:lang w:val="en-US"/>
+              </w:rPr>
+              <w:t>12</w:t>
+            </w:r>
+          </w:p>
+        </w:tc>
+        <w:tc>
+          <w:tcPr>
+            <w:tcW w:w="6923" w:type="dxa"/>
+            <w:gridSpan w:val="3"/>
+          </w:tcPr>
+          <w:p>
+            <w:pPr>
+              <w:rPr>
+                <w:rFonts w:cstheme="minorHAnsi"/>
+                <w:sz w:val="24"/>
+                <w:szCs w:val="24"/>
+                <w:lang w:val="en-US"/>
+              </w:rPr>
+            </w:pPr>
+            <w:r>
+              <w:rPr>
+                <w:rFonts w:cstheme="minorHAnsi"/>
+                <w:sz w:val="24"/>
+                <w:szCs w:val="24"/>
+                <w:lang w:val="en-US"/>
+              </w:rPr>
+              <w:t>Android Event Listener</w:t>
+            </w:r>
+          </w:p>
+        </w:tc>
+        <w:tc>
+          <w:tcPr>
+            <w:tcW w:w="1754" w:type="dxa"/>
+          </w:tcPr>
+          <w:p>
+            <w:pPr>
+              <w:rPr>
+                <w:rFonts w:cstheme="minorHAnsi"/>
+                <w:sz w:val="24"/>
+                <w:szCs w:val="24"/>
+                <w:lang w:val="en-US"/>
+              </w:rPr>
+            </w:pPr>
+          </w:p>
+        </w:tc>
+      </w:tr>
+      <w:tr>
+        <w:tc>
+          <w:tcPr>
+            <w:tcW w:w="462" w:type="dxa"/>
+          </w:tcPr>
+          <w:p>
+            <w:pPr>
+              <w:rPr>
+                <w:rFonts w:cstheme="minorHAnsi"/>
+                <w:sz w:val="24"/>
+                <w:szCs w:val="24"/>
+                <w:lang w:val="en-US"/>
+              </w:rPr>
+            </w:pPr>
+          </w:p>
+        </w:tc>
+        <w:tc>
+          <w:tcPr>
+            <w:tcW w:w="490" w:type="dxa"/>
+          </w:tcPr>
+          <w:p>
+            <w:pPr>
+              <w:rPr>
+                <w:rFonts w:cstheme="minorHAnsi"/>
+                <w:sz w:val="24"/>
+                <w:szCs w:val="24"/>
+                <w:lang w:val="en-US"/>
+              </w:rPr>
+            </w:pPr>
+            <w:r>
+              <w:rPr>
+                <w:rFonts w:cstheme="minorHAnsi"/>
+                <w:sz w:val="24"/>
+                <w:szCs w:val="24"/>
+                <w:lang w:val="en-US"/>
+              </w:rPr>
+              <w:t>i</w:t>
+            </w:r>
+          </w:p>
+        </w:tc>
+        <w:tc>
+          <w:tcPr>
+            <w:tcW w:w="4701" w:type="dxa"/>
+          </w:tcPr>
+          <w:p>
+            <w:pPr>
+              <w:rPr>
+                <w:rFonts w:cstheme="minorHAnsi"/>
+                <w:sz w:val="24"/>
+                <w:szCs w:val="24"/>
+                <w:lang w:val="en-US"/>
+              </w:rPr>
+            </w:pPr>
+            <w:r>
+              <w:rPr>
+                <w:rFonts w:cstheme="minorHAnsi"/>
+                <w:sz w:val="24"/>
+                <w:szCs w:val="24"/>
+                <w:lang w:val="en-US"/>
+              </w:rPr>
+              <w:t>Button click</w:t>
+            </w:r>
+          </w:p>
+        </w:tc>
+        <w:tc>
+          <w:tcPr>
+            <w:tcW w:w="1732" w:type="dxa"/>
+          </w:tcPr>
+          <w:p>
+            <w:pPr>
+              <w:rPr>
+                <w:rFonts w:cstheme="minorHAnsi"/>
+                <w:sz w:val="24"/>
+                <w:szCs w:val="24"/>
+                <w:lang w:val="en-US"/>
+              </w:rPr>
+            </w:pPr>
+          </w:p>
+        </w:tc>
+        <w:tc>
+          <w:tcPr>
+            <w:tcW w:w="1754" w:type="dxa"/>
+          </w:tcPr>
+          <w:p>
+            <w:pPr>
+              <w:rPr>
+                <w:rFonts w:cstheme="minorHAnsi"/>
+                <w:sz w:val="24"/>
+                <w:szCs w:val="24"/>
+                <w:lang w:val="en-US"/>
+              </w:rPr>
+            </w:pPr>
+          </w:p>
+        </w:tc>
+      </w:tr>
+      <w:tr>
+        <w:tc>
+          <w:tcPr>
+            <w:tcW w:w="462" w:type="dxa"/>
+          </w:tcPr>
+          <w:p>
+            <w:pPr>
+              <w:rPr>
+                <w:rFonts w:cstheme="minorHAnsi"/>
+                <w:sz w:val="24"/>
+                <w:szCs w:val="24"/>
+                <w:lang w:val="en-US"/>
+              </w:rPr>
+            </w:pPr>
+          </w:p>
+        </w:tc>
+        <w:tc>
+          <w:tcPr>
+            <w:tcW w:w="490" w:type="dxa"/>
+          </w:tcPr>
+          <w:p>
+            <w:pPr>
+              <w:rPr>
+                <w:rFonts w:cstheme="minorHAnsi"/>
+                <w:sz w:val="24"/>
+                <w:szCs w:val="24"/>
+                <w:lang w:val="en-US"/>
+              </w:rPr>
+            </w:pPr>
+          </w:p>
+        </w:tc>
+        <w:tc>
+          <w:tcPr>
+            <w:tcW w:w="4701" w:type="dxa"/>
+          </w:tcPr>
+          <w:p>
+            <w:pPr>
+              <w:rPr>
+                <w:rFonts w:cstheme="minorHAnsi"/>
+                <w:sz w:val="24"/>
+                <w:szCs w:val="24"/>
+                <w:lang w:val="en-US"/>
+              </w:rPr>
+            </w:pPr>
+            <w:r>
+              <w:rPr>
+                <w:rFonts w:cstheme="minorHAnsi"/>
+                <w:sz w:val="24"/>
+                <w:szCs w:val="24"/>
+                <w:lang w:val="en-US"/>
+              </w:rPr>
+              <w:t>Double click</w:t>
+            </w:r>
+          </w:p>
+        </w:tc>
+        <w:tc>
+          <w:tcPr>
+            <w:tcW w:w="1732" w:type="dxa"/>
+          </w:tcPr>
+          <w:p>
+            <w:pPr>
+              <w:rPr>
+                <w:rFonts w:cstheme="minorHAnsi"/>
+                <w:sz w:val="24"/>
+                <w:szCs w:val="24"/>
+                <w:lang w:val="en-US"/>
+              </w:rPr>
+            </w:pPr>
+          </w:p>
+        </w:tc>
+        <w:tc>
+          <w:tcPr>
+            <w:tcW w:w="1754" w:type="dxa"/>
+          </w:tcPr>
+          <w:p>
+            <w:pPr>
+              <w:rPr>
+                <w:rFonts w:cstheme="minorHAnsi"/>
+                <w:sz w:val="24"/>
+                <w:szCs w:val="24"/>
+                <w:lang w:val="en-US"/>
+              </w:rPr>
+            </w:pPr>
+          </w:p>
+        </w:tc>
+      </w:tr>
+      <w:tr>
+        <w:tc>
+          <w:tcPr>
+            <w:tcW w:w="462" w:type="dxa"/>
+          </w:tcPr>
+          <w:p>
+            <w:pPr>
+              <w:rPr>
+                <w:rFonts w:cstheme="minorHAnsi"/>
+                <w:sz w:val="24"/>
+                <w:szCs w:val="24"/>
+                <w:lang w:val="en-US"/>
+              </w:rPr>
+            </w:pPr>
+          </w:p>
+        </w:tc>
+        <w:tc>
+          <w:tcPr>
+            <w:tcW w:w="490" w:type="dxa"/>
+          </w:tcPr>
+          <w:p>
+            <w:pPr>
+              <w:rPr>
+                <w:rFonts w:cstheme="minorHAnsi"/>
+                <w:sz w:val="24"/>
+                <w:szCs w:val="24"/>
+                <w:lang w:val="en-US"/>
+              </w:rPr>
+            </w:pPr>
+          </w:p>
+        </w:tc>
+        <w:tc>
+          <w:tcPr>
+            <w:tcW w:w="4701" w:type="dxa"/>
+          </w:tcPr>
+          <w:p>
+            <w:pPr>
+              <w:rPr>
+                <w:rFonts w:cstheme="minorHAnsi"/>
+                <w:sz w:val="24"/>
+                <w:szCs w:val="24"/>
+                <w:lang w:val="en-US"/>
+              </w:rPr>
+            </w:pPr>
+            <w:r>
+              <w:rPr>
+                <w:rFonts w:cstheme="minorHAnsi"/>
+                <w:sz w:val="24"/>
+                <w:szCs w:val="24"/>
+                <w:lang w:val="en-US"/>
+              </w:rPr>
+              <w:t>Spinner item selected</w:t>
+            </w:r>
+          </w:p>
+        </w:tc>
+        <w:tc>
+          <w:tcPr>
+            <w:tcW w:w="1732" w:type="dxa"/>
+          </w:tcPr>
+          <w:p>
+            <w:pPr>
+              <w:rPr>
+                <w:rFonts w:cstheme="minorHAnsi"/>
+                <w:sz w:val="24"/>
+                <w:szCs w:val="24"/>
+                <w:lang w:val="en-US"/>
+              </w:rPr>
+            </w:pPr>
+          </w:p>
+        </w:tc>
+        <w:tc>
+          <w:tcPr>
+            <w:tcW w:w="1754" w:type="dxa"/>
+          </w:tcPr>
+          <w:p>
+            <w:pPr>
+              <w:rPr>
+                <w:rFonts w:cstheme="minorHAnsi"/>
+                <w:sz w:val="24"/>
+                <w:szCs w:val="24"/>
+                <w:lang w:val="en-US"/>
+              </w:rPr>
+            </w:pPr>
+          </w:p>
+        </w:tc>
+      </w:tr>
+      <w:tr>
+        <w:tc>
+          <w:tcPr>
+            <w:tcW w:w="462" w:type="dxa"/>
+          </w:tcPr>
+          <w:p>
+            <w:pPr>
+              <w:rPr>
+                <w:rFonts w:cstheme="minorHAnsi"/>
+                <w:sz w:val="24"/>
+                <w:szCs w:val="24"/>
+                <w:lang w:val="en-US"/>
+              </w:rPr>
+            </w:pPr>
+          </w:p>
+        </w:tc>
+        <w:tc>
+          <w:tcPr>
+            <w:tcW w:w="6923" w:type="dxa"/>
+            <w:gridSpan w:val="3"/>
+          </w:tcPr>
+          <w:p>
+            <w:pPr>
+              <w:rPr>
+                <w:rFonts w:cstheme="minorHAnsi"/>
+                <w:sz w:val="24"/>
+                <w:szCs w:val="24"/>
+                <w:lang w:val="en-US"/>
+              </w:rPr>
+            </w:pPr>
+            <w:r>
+              <w:rPr>
+                <w:rFonts w:cstheme="minorHAnsi"/>
+                <w:sz w:val="24"/>
+                <w:szCs w:val="24"/>
+                <w:lang w:val="en-US"/>
+              </w:rPr>
+              <w:t>Managing android permissions</w:t>
+            </w:r>
+          </w:p>
+        </w:tc>
+        <w:tc>
+          <w:tcPr>
+            <w:tcW w:w="1754" w:type="dxa"/>
+          </w:tcPr>
+          <w:p>
+            <w:pPr>
+              <w:rPr>
+                <w:rFonts w:cstheme="minorHAnsi"/>
+                <w:sz w:val="24"/>
+                <w:szCs w:val="24"/>
+                <w:lang w:val="en-US"/>
+              </w:rPr>
+            </w:pPr>
+          </w:p>
+        </w:tc>
+      </w:tr>
+      <w:tr>
+        <w:tc>
+          <w:tcPr>
+            <w:tcW w:w="462" w:type="dxa"/>
+          </w:tcPr>
+          <w:p>
+            <w:pPr>
+              <w:rPr>
+                <w:rFonts w:cstheme="minorHAnsi"/>
+                <w:sz w:val="24"/>
+                <w:szCs w:val="24"/>
+                <w:lang w:val="en-US"/>
+              </w:rPr>
+            </w:pPr>
+          </w:p>
+        </w:tc>
+        <w:tc>
+          <w:tcPr>
+            <w:tcW w:w="490" w:type="dxa"/>
+          </w:tcPr>
+          <w:p>
+            <w:pPr>
+              <w:rPr>
+                <w:rFonts w:cstheme="minorHAnsi"/>
+                <w:sz w:val="24"/>
+                <w:szCs w:val="24"/>
+                <w:lang w:val="en-US"/>
+              </w:rPr>
+            </w:pPr>
+          </w:p>
+        </w:tc>
+        <w:tc>
+          <w:tcPr>
+            <w:tcW w:w="4701" w:type="dxa"/>
+          </w:tcPr>
+          <w:p>
+            <w:pPr>
+              <w:rPr>
+                <w:rFonts w:cstheme="minorHAnsi"/>
+                <w:sz w:val="24"/>
+                <w:szCs w:val="24"/>
+                <w:lang w:val="en-US"/>
+              </w:rPr>
+            </w:pPr>
+          </w:p>
+        </w:tc>
+        <w:tc>
+          <w:tcPr>
+            <w:tcW w:w="1732" w:type="dxa"/>
+          </w:tcPr>
+          <w:p>
+            <w:pPr>
+              <w:rPr>
+                <w:rFonts w:cstheme="minorHAnsi"/>
+                <w:sz w:val="24"/>
+                <w:szCs w:val="24"/>
+                <w:lang w:val="en-US"/>
+              </w:rPr>
+            </w:pPr>
+          </w:p>
+        </w:tc>
+        <w:tc>
+          <w:tcPr>
+            <w:tcW w:w="1754" w:type="dxa"/>
+          </w:tcPr>
+          <w:p>
+            <w:pPr>
+              <w:rPr>
+                <w:rFonts w:cstheme="minorHAnsi"/>
+                <w:sz w:val="24"/>
+                <w:szCs w:val="24"/>
+                <w:lang w:val="en-US"/>
+              </w:rPr>
+            </w:pPr>
+          </w:p>
+        </w:tc>
+      </w:tr>
+      <w:tr>
+        <w:tc>
+          <w:tcPr>
+            <w:tcW w:w="462" w:type="dxa"/>
+          </w:tcPr>
+          <w:p>
+            <w:pPr>
+              <w:rPr>
+                <w:rFonts w:cstheme="minorHAnsi"/>
+                <w:sz w:val="24"/>
+                <w:szCs w:val="24"/>
+                <w:lang w:val="en-US"/>
+              </w:rPr>
+            </w:pPr>
+          </w:p>
+        </w:tc>
+        <w:tc>
+          <w:tcPr>
+            <w:tcW w:w="6923" w:type="dxa"/>
+            <w:gridSpan w:val="3"/>
+          </w:tcPr>
+          <w:p>
+            <w:pPr>
+              <w:rPr>
+                <w:rFonts w:cstheme="minorHAnsi"/>
+                <w:sz w:val="24"/>
+                <w:szCs w:val="24"/>
+                <w:lang w:val="en-US"/>
+              </w:rPr>
+            </w:pPr>
+            <w:r>
+              <w:rPr>
+                <w:rFonts w:cstheme="minorHAnsi"/>
+                <w:sz w:val="24"/>
+                <w:szCs w:val="24"/>
+                <w:lang w:val="en-US"/>
+              </w:rPr>
+              <w:t>Android 3rd-party libraries</w:t>
+            </w:r>
+          </w:p>
+        </w:tc>
+        <w:tc>
+          <w:tcPr>
+            <w:tcW w:w="1754" w:type="dxa"/>
+          </w:tcPr>
+          <w:p>
+            <w:pPr>
+              <w:rPr>
+                <w:rFonts w:cstheme="minorHAnsi"/>
+                <w:sz w:val="24"/>
+                <w:szCs w:val="24"/>
+                <w:lang w:val="en-US"/>
+              </w:rPr>
+            </w:pPr>
+          </w:p>
+        </w:tc>
+      </w:tr>
+      <w:tr>
+        <w:tc>
+          <w:tcPr>
+            <w:tcW w:w="462" w:type="dxa"/>
+          </w:tcPr>
+          <w:p>
+            <w:pPr>
+              <w:rPr>
+                <w:rFonts w:cstheme="minorHAnsi"/>
+                <w:sz w:val="24"/>
+                <w:szCs w:val="24"/>
+                <w:lang w:val="en-US"/>
+              </w:rPr>
+            </w:pPr>
+          </w:p>
+        </w:tc>
+        <w:tc>
+          <w:tcPr>
+            <w:tcW w:w="490" w:type="dxa"/>
+          </w:tcPr>
+          <w:p>
+            <w:pPr>
+              <w:rPr>
+                <w:rFonts w:cstheme="minorHAnsi"/>
+                <w:sz w:val="24"/>
+                <w:szCs w:val="24"/>
+                <w:lang w:val="en-US"/>
+              </w:rPr>
+            </w:pPr>
+            <w:r>
+              <w:rPr>
+                <w:rFonts w:cstheme="minorHAnsi"/>
+                <w:sz w:val="24"/>
+                <w:szCs w:val="24"/>
+                <w:lang w:val="en-US"/>
+              </w:rPr>
+              <w:t>i</w:t>
+            </w:r>
+          </w:p>
+        </w:tc>
+        <w:tc>
+          <w:tcPr>
+            <w:tcW w:w="4701" w:type="dxa"/>
+          </w:tcPr>
+          <w:p>
+            <w:pPr>
+              <w:rPr>
+                <w:rFonts w:cstheme="minorHAnsi"/>
+                <w:sz w:val="24"/>
+                <w:szCs w:val="24"/>
+                <w:lang w:val="en-US"/>
+              </w:rPr>
+            </w:pPr>
+            <w:r>
+              <w:rPr>
+                <w:rFonts w:cstheme="minorHAnsi"/>
+                <w:sz w:val="24"/>
+                <w:szCs w:val="24"/>
+                <w:lang w:val="en-US"/>
+              </w:rPr>
+              <w:t>Retrofit</w:t>
+            </w:r>
+          </w:p>
+        </w:tc>
+        <w:tc>
+          <w:tcPr>
+            <w:tcW w:w="1732" w:type="dxa"/>
+          </w:tcPr>
+          <w:p>
+            <w:pPr>
+              <w:rPr>
+                <w:rFonts w:cstheme="minorHAnsi"/>
+                <w:sz w:val="24"/>
+                <w:szCs w:val="24"/>
+                <w:lang w:val="en-US"/>
+              </w:rPr>
+            </w:pPr>
+          </w:p>
+        </w:tc>
+        <w:tc>
+          <w:tcPr>
+            <w:tcW w:w="1754" w:type="dxa"/>
+          </w:tcPr>
+          <w:p>
+            <w:pPr>
+              <w:rPr>
+                <w:rFonts w:cstheme="minorHAnsi"/>
+                <w:sz w:val="24"/>
+                <w:szCs w:val="24"/>
+                <w:lang w:val="en-US"/>
+              </w:rPr>
+            </w:pPr>
+          </w:p>
+        </w:tc>
+      </w:tr>
+      <w:tr>
+        <w:tc>
+          <w:tcPr>
+            <w:tcW w:w="462" w:type="dxa"/>
+          </w:tcPr>
+          <w:p>
+            <w:pPr>
+              <w:rPr>
+                <w:rFonts w:cstheme="minorHAnsi"/>
+                <w:sz w:val="24"/>
+                <w:szCs w:val="24"/>
+                <w:lang w:val="en-US"/>
+              </w:rPr>
+            </w:pPr>
+          </w:p>
+        </w:tc>
+        <w:tc>
+          <w:tcPr>
+            <w:tcW w:w="490" w:type="dxa"/>
+          </w:tcPr>
+          <w:p>
+            <w:pPr>
+              <w:rPr>
+                <w:rFonts w:cstheme="minorHAnsi"/>
+                <w:sz w:val="24"/>
+                <w:szCs w:val="24"/>
+                <w:lang w:val="en-US"/>
+              </w:rPr>
+            </w:pPr>
+            <w:r>
+              <w:rPr>
+                <w:rFonts w:cstheme="minorHAnsi"/>
+                <w:sz w:val="24"/>
+                <w:szCs w:val="24"/>
+                <w:lang w:val="en-US"/>
+              </w:rPr>
+              <w:t>ii</w:t>
+            </w:r>
+          </w:p>
+        </w:tc>
+        <w:tc>
+          <w:tcPr>
+            <w:tcW w:w="4701" w:type="dxa"/>
+          </w:tcPr>
+          <w:p>
+            <w:pPr>
+              <w:rPr>
+                <w:rFonts w:cstheme="minorHAnsi"/>
+                <w:sz w:val="24"/>
+                <w:szCs w:val="24"/>
+                <w:lang w:val="en-US"/>
+              </w:rPr>
+            </w:pPr>
+            <w:r>
+              <w:rPr>
+                <w:rFonts w:cstheme="minorHAnsi"/>
+                <w:sz w:val="24"/>
+                <w:szCs w:val="24"/>
+                <w:lang w:val="en-US"/>
+              </w:rPr>
+              <w:t>Volley</w:t>
+            </w:r>
+          </w:p>
+        </w:tc>
+        <w:tc>
+          <w:tcPr>
+            <w:tcW w:w="1732" w:type="dxa"/>
+          </w:tcPr>
+          <w:p>
+            <w:pPr>
+              <w:rPr>
+                <w:rFonts w:cstheme="minorHAnsi"/>
+                <w:sz w:val="24"/>
+                <w:szCs w:val="24"/>
+                <w:lang w:val="en-US"/>
+              </w:rPr>
+            </w:pPr>
+          </w:p>
+        </w:tc>
+        <w:tc>
+          <w:tcPr>
+            <w:tcW w:w="1754" w:type="dxa"/>
+          </w:tcPr>
+          <w:p>
+            <w:pPr>
+              <w:rPr>
+                <w:rFonts w:cstheme="minorHAnsi"/>
+                <w:sz w:val="24"/>
+                <w:szCs w:val="24"/>
+                <w:lang w:val="en-US"/>
+              </w:rPr>
+            </w:pPr>
+          </w:p>
+        </w:tc>
+      </w:tr>
+      <w:tr>
+        <w:tc>
+          <w:tcPr>
+            <w:tcW w:w="462" w:type="dxa"/>
+          </w:tcPr>
+          <w:p>
+            <w:pPr>
+              <w:rPr>
+                <w:rFonts w:cstheme="minorHAnsi"/>
+                <w:sz w:val="24"/>
+                <w:szCs w:val="24"/>
+                <w:lang w:val="en-US"/>
+              </w:rPr>
+            </w:pPr>
+          </w:p>
+        </w:tc>
+        <w:tc>
+          <w:tcPr>
+            <w:tcW w:w="490" w:type="dxa"/>
+          </w:tcPr>
+          <w:p>
+            <w:pPr>
+              <w:rPr>
+                <w:rFonts w:cstheme="minorHAnsi"/>
+                <w:sz w:val="24"/>
+                <w:szCs w:val="24"/>
+                <w:lang w:val="en-US"/>
+              </w:rPr>
+            </w:pPr>
+            <w:r>
+              <w:rPr>
+                <w:rFonts w:cstheme="minorHAnsi"/>
+                <w:sz w:val="24"/>
+                <w:szCs w:val="24"/>
+                <w:lang w:val="en-US"/>
+              </w:rPr>
+              <w:t>iii</w:t>
+            </w:r>
+          </w:p>
+        </w:tc>
+        <w:tc>
+          <w:tcPr>
+            <w:tcW w:w="4701" w:type="dxa"/>
+          </w:tcPr>
+          <w:p>
+            <w:pPr>
+              <w:rPr>
+                <w:rFonts w:cstheme="minorHAnsi"/>
+                <w:sz w:val="24"/>
+                <w:szCs w:val="24"/>
+                <w:lang w:val="en-US"/>
+              </w:rPr>
+            </w:pPr>
+            <w:r>
+              <w:rPr>
+                <w:rFonts w:cstheme="minorHAnsi"/>
+                <w:sz w:val="24"/>
+                <w:szCs w:val="24"/>
+                <w:lang w:val="en-US"/>
+              </w:rPr>
+              <w:t>Glide</w:t>
+            </w:r>
+          </w:p>
+        </w:tc>
+        <w:tc>
+          <w:tcPr>
+            <w:tcW w:w="1732" w:type="dxa"/>
+          </w:tcPr>
+          <w:p>
+            <w:pPr>
+              <w:rPr>
+                <w:rFonts w:cstheme="minorHAnsi"/>
+                <w:sz w:val="24"/>
+                <w:szCs w:val="24"/>
+                <w:lang w:val="en-US"/>
+              </w:rPr>
+            </w:pPr>
+          </w:p>
+        </w:tc>
+        <w:tc>
+          <w:tcPr>
+            <w:tcW w:w="1754" w:type="dxa"/>
+          </w:tcPr>
+          <w:p>
+            <w:pPr>
+              <w:rPr>
+                <w:rFonts w:cstheme="minorHAnsi"/>
+                <w:sz w:val="24"/>
+                <w:szCs w:val="24"/>
+                <w:lang w:val="en-US"/>
+              </w:rPr>
+            </w:pPr>
+          </w:p>
+        </w:tc>
+      </w:tr>
+      <w:tr>
+        <w:tc>
+          <w:tcPr>
+            <w:tcW w:w="462" w:type="dxa"/>
+          </w:tcPr>
+          <w:p>
+            <w:pPr>
+              <w:rPr>
+                <w:rFonts w:cstheme="minorHAnsi"/>
+                <w:sz w:val="24"/>
+                <w:szCs w:val="24"/>
+                <w:lang w:val="en-US"/>
+              </w:rPr>
+            </w:pPr>
+          </w:p>
+        </w:tc>
+        <w:tc>
+          <w:tcPr>
+            <w:tcW w:w="490" w:type="dxa"/>
           </w:tcPr>
           <w:p>
             <w:pPr>
@@ -5026,28 +6312,28 @@
                 <w:szCs w:val="24"/>
                 <w:lang w:val="en-US"/>
               </w:rPr>
-              <w:t>Tabbed activity</w:t>
+              <w:t>Picasso</w:t>
             </w:r>
           </w:p>
         </w:tc>
         <w:tc>
           <w:tcPr>
-            <w:tcW w:w="1723" w:type="dxa"/>
-          </w:tcPr>
-          <w:p>
-            <w:pPr>
-              <w:rPr>
-                <w:rFonts w:cstheme="minorHAnsi"/>
-                <w:sz w:val="24"/>
-                <w:szCs w:val="24"/>
-                <w:lang w:val="en-US"/>
-              </w:rPr>
-            </w:pPr>
-          </w:p>
-        </w:tc>
-        <w:tc>
-          <w:tcPr>
-            <w:tcW w:w="1748" w:type="dxa"/>
+            <w:tcW w:w="1732" w:type="dxa"/>
+          </w:tcPr>
+          <w:p>
+            <w:pPr>
+              <w:rPr>
+                <w:rFonts w:cstheme="minorHAnsi"/>
+                <w:sz w:val="24"/>
+                <w:szCs w:val="24"/>
+                <w:lang w:val="en-US"/>
+              </w:rPr>
+            </w:pPr>
+          </w:p>
+        </w:tc>
+        <w:tc>
+          <w:tcPr>
+            <w:tcW w:w="1754" w:type="dxa"/>
           </w:tcPr>
           <w:p>
             <w:pPr>
@@ -5079,17 +6365,26 @@
         </w:tc>
         <w:tc>
           <w:tcPr>
-            <w:tcW w:w="382" w:type="dxa"/>
-          </w:tcPr>
-          <w:p>
-            <w:pPr>
-              <w:rPr>
-                <w:rFonts w:cstheme="minorHAnsi"/>
-                <w:sz w:val="24"/>
-                <w:szCs w:val="24"/>
-                <w:lang w:val="en-US"/>
-              </w:rPr>
-            </w:pPr>
+            <w:tcW w:w="490" w:type="dxa"/>
+          </w:tcPr>
+          <w:p>
+            <w:pPr>
+              <w:rPr>
+                <w:rFonts w:cstheme="minorHAnsi"/>
+                <w:sz w:val="24"/>
+                <w:szCs w:val="24"/>
+                <w:lang w:val="en-US"/>
+              </w:rPr>
+            </w:pPr>
+            <w:r>
+              <w:rPr>
+                <w:rFonts w:cstheme="minorHAnsi"/>
+                <w:sz w:val="24"/>
+                <w:szCs w:val="24"/>
+                <w:lang w:val="en-US"/>
+              </w:rPr>
+              <w:t>v</w:t>
+            </w:r>
           </w:p>
         </w:tc>
         <w:tc>
@@ -5112,667 +6407,28 @@
                 <w:szCs w:val="24"/>
                 <w:lang w:val="en-US"/>
               </w:rPr>
-              <w:t>Dialog</w:t>
+              <w:t>Permiso</w:t>
             </w:r>
           </w:p>
         </w:tc>
         <w:tc>
           <w:tcPr>
-            <w:tcW w:w="1723" w:type="dxa"/>
-          </w:tcPr>
-          <w:p>
-            <w:pPr>
-              <w:rPr>
-                <w:rFonts w:cstheme="minorHAnsi"/>
-                <w:sz w:val="24"/>
-                <w:szCs w:val="24"/>
-                <w:lang w:val="en-US"/>
-              </w:rPr>
-            </w:pPr>
-          </w:p>
-        </w:tc>
-        <w:tc>
-          <w:tcPr>
-            <w:tcW w:w="1748" w:type="dxa"/>
-          </w:tcPr>
-          <w:p>
-            <w:pPr>
-              <w:rPr>
-                <w:rFonts w:cstheme="minorHAnsi"/>
-                <w:sz w:val="24"/>
-                <w:szCs w:val="24"/>
-                <w:lang w:val="en-US"/>
-              </w:rPr>
-            </w:pPr>
-          </w:p>
-        </w:tc>
-      </w:tr>
-      <w:tr>
-        <w:tc>
-          <w:tcPr>
-            <w:tcW w:w="462" w:type="dxa"/>
-          </w:tcPr>
-          <w:p>
-            <w:pPr>
-              <w:rPr>
-                <w:rFonts w:cstheme="minorHAnsi"/>
-                <w:sz w:val="24"/>
-                <w:szCs w:val="24"/>
-                <w:lang w:val="en-US"/>
-              </w:rPr>
-            </w:pPr>
-          </w:p>
-        </w:tc>
-        <w:tc>
-          <w:tcPr>
-            <w:tcW w:w="382" w:type="dxa"/>
-          </w:tcPr>
-          <w:p>
-            <w:pPr>
-              <w:rPr>
-                <w:rFonts w:cstheme="minorHAnsi"/>
-                <w:sz w:val="24"/>
-                <w:szCs w:val="24"/>
-                <w:lang w:val="en-US"/>
-              </w:rPr>
-            </w:pPr>
-          </w:p>
-        </w:tc>
-        <w:tc>
-          <w:tcPr>
-            <w:tcW w:w="4701" w:type="dxa"/>
-          </w:tcPr>
-          <w:p>
-            <w:pPr>
-              <w:rPr>
-                <w:rFonts w:cstheme="minorHAnsi"/>
-                <w:sz w:val="24"/>
-                <w:szCs w:val="24"/>
-                <w:lang w:val="en-US"/>
-              </w:rPr>
-            </w:pPr>
-            <w:r>
-              <w:rPr>
-                <w:rFonts w:cstheme="minorHAnsi"/>
-                <w:sz w:val="24"/>
-                <w:szCs w:val="24"/>
-                <w:lang w:val="en-US"/>
-              </w:rPr>
-              <w:t>Custom dialog</w:t>
-            </w:r>
-          </w:p>
-        </w:tc>
-        <w:tc>
-          <w:tcPr>
-            <w:tcW w:w="1723" w:type="dxa"/>
-          </w:tcPr>
-          <w:p>
-            <w:pPr>
-              <w:rPr>
-                <w:rFonts w:cstheme="minorHAnsi"/>
-                <w:sz w:val="24"/>
-                <w:szCs w:val="24"/>
-                <w:lang w:val="en-US"/>
-              </w:rPr>
-            </w:pPr>
-          </w:p>
-        </w:tc>
-        <w:tc>
-          <w:tcPr>
-            <w:tcW w:w="1748" w:type="dxa"/>
-          </w:tcPr>
-          <w:p>
-            <w:pPr>
-              <w:rPr>
-                <w:rFonts w:cstheme="minorHAnsi"/>
-                <w:sz w:val="24"/>
-                <w:szCs w:val="24"/>
-                <w:lang w:val="en-US"/>
-              </w:rPr>
-            </w:pPr>
-          </w:p>
-        </w:tc>
-      </w:tr>
-      <w:tr>
-        <w:tc>
-          <w:tcPr>
-            <w:tcW w:w="462" w:type="dxa"/>
-          </w:tcPr>
-          <w:p>
-            <w:pPr>
-              <w:rPr>
-                <w:rFonts w:cstheme="minorHAnsi"/>
-                <w:sz w:val="24"/>
-                <w:szCs w:val="24"/>
-                <w:lang w:val="en-US"/>
-              </w:rPr>
-            </w:pPr>
-          </w:p>
-        </w:tc>
-        <w:tc>
-          <w:tcPr>
-            <w:tcW w:w="382" w:type="dxa"/>
-          </w:tcPr>
-          <w:p>
-            <w:pPr>
-              <w:rPr>
-                <w:rFonts w:cstheme="minorHAnsi"/>
-                <w:sz w:val="24"/>
-                <w:szCs w:val="24"/>
-                <w:lang w:val="en-US"/>
-              </w:rPr>
-            </w:pPr>
-          </w:p>
-        </w:tc>
-        <w:tc>
-          <w:tcPr>
-            <w:tcW w:w="4701" w:type="dxa"/>
-          </w:tcPr>
-          <w:p>
-            <w:pPr>
-              <w:rPr>
-                <w:rFonts w:cstheme="minorHAnsi"/>
-                <w:sz w:val="24"/>
-                <w:szCs w:val="24"/>
-                <w:lang w:val="en-US"/>
-              </w:rPr>
-            </w:pPr>
-            <w:r>
-              <w:rPr>
-                <w:rFonts w:cstheme="minorHAnsi"/>
-                <w:sz w:val="24"/>
-                <w:szCs w:val="24"/>
-                <w:lang w:val="en-US"/>
-              </w:rPr>
-              <w:t>Spinner (drop-down list)</w:t>
-            </w:r>
-          </w:p>
-        </w:tc>
-        <w:tc>
-          <w:tcPr>
-            <w:tcW w:w="1723" w:type="dxa"/>
-          </w:tcPr>
-          <w:p>
-            <w:pPr>
-              <w:rPr>
-                <w:rFonts w:cstheme="minorHAnsi"/>
-                <w:sz w:val="24"/>
-                <w:szCs w:val="24"/>
-                <w:lang w:val="en-US"/>
-              </w:rPr>
-            </w:pPr>
-          </w:p>
-        </w:tc>
-        <w:tc>
-          <w:tcPr>
-            <w:tcW w:w="1748" w:type="dxa"/>
-          </w:tcPr>
-          <w:p>
-            <w:pPr>
-              <w:rPr>
-                <w:rFonts w:cstheme="minorHAnsi"/>
-                <w:sz w:val="24"/>
-                <w:szCs w:val="24"/>
-                <w:lang w:val="en-US"/>
-              </w:rPr>
-            </w:pPr>
-          </w:p>
-        </w:tc>
-      </w:tr>
-      <w:tr>
-        <w:tc>
-          <w:tcPr>
-            <w:tcW w:w="462" w:type="dxa"/>
-          </w:tcPr>
-          <w:p>
-            <w:pPr>
-              <w:rPr>
-                <w:rFonts w:cstheme="minorHAnsi"/>
-                <w:sz w:val="24"/>
-                <w:szCs w:val="24"/>
-                <w:lang w:val="en-US"/>
-              </w:rPr>
-            </w:pPr>
-            <w:r>
-              <w:rPr>
-                <w:rFonts w:cstheme="minorHAnsi"/>
-                <w:sz w:val="24"/>
-                <w:szCs w:val="24"/>
-                <w:lang w:val="en-US"/>
-              </w:rPr>
-              <w:t>12</w:t>
-            </w:r>
-          </w:p>
-        </w:tc>
-        <w:tc>
-          <w:tcPr>
-            <w:tcW w:w="6806" w:type="dxa"/>
-            <w:gridSpan w:val="3"/>
-          </w:tcPr>
-          <w:p>
-            <w:pPr>
-              <w:rPr>
-                <w:rFonts w:cstheme="minorHAnsi"/>
-                <w:sz w:val="24"/>
-                <w:szCs w:val="24"/>
-                <w:lang w:val="en-US"/>
-              </w:rPr>
-            </w:pPr>
-            <w:r>
-              <w:rPr>
-                <w:rFonts w:cstheme="minorHAnsi"/>
-                <w:sz w:val="24"/>
-                <w:szCs w:val="24"/>
-                <w:lang w:val="en-US"/>
-              </w:rPr>
-              <w:t>Android Event Listener</w:t>
-            </w:r>
-          </w:p>
-        </w:tc>
-        <w:tc>
-          <w:tcPr>
-            <w:tcW w:w="1748" w:type="dxa"/>
-          </w:tcPr>
-          <w:p>
-            <w:pPr>
-              <w:rPr>
-                <w:rFonts w:cstheme="minorHAnsi"/>
-                <w:sz w:val="24"/>
-                <w:szCs w:val="24"/>
-                <w:lang w:val="en-US"/>
-              </w:rPr>
-            </w:pPr>
-          </w:p>
-        </w:tc>
-      </w:tr>
-      <w:tr>
-        <w:tc>
-          <w:tcPr>
-            <w:tcW w:w="462" w:type="dxa"/>
-          </w:tcPr>
-          <w:p>
-            <w:pPr>
-              <w:rPr>
-                <w:rFonts w:cstheme="minorHAnsi"/>
-                <w:sz w:val="24"/>
-                <w:szCs w:val="24"/>
-                <w:lang w:val="en-US"/>
-              </w:rPr>
-            </w:pPr>
-          </w:p>
-        </w:tc>
-        <w:tc>
-          <w:tcPr>
-            <w:tcW w:w="382" w:type="dxa"/>
-          </w:tcPr>
-          <w:p>
-            <w:pPr>
-              <w:rPr>
-                <w:rFonts w:cstheme="minorHAnsi"/>
-                <w:sz w:val="24"/>
-                <w:szCs w:val="24"/>
-                <w:lang w:val="en-US"/>
-              </w:rPr>
-            </w:pPr>
-            <w:r>
-              <w:rPr>
-                <w:rFonts w:cstheme="minorHAnsi"/>
-                <w:sz w:val="24"/>
-                <w:szCs w:val="24"/>
-                <w:lang w:val="en-US"/>
-              </w:rPr>
-              <w:t>i</w:t>
-            </w:r>
-          </w:p>
-        </w:tc>
-        <w:tc>
-          <w:tcPr>
-            <w:tcW w:w="4701" w:type="dxa"/>
-          </w:tcPr>
-          <w:p>
-            <w:pPr>
-              <w:rPr>
-                <w:rFonts w:cstheme="minorHAnsi"/>
-                <w:sz w:val="24"/>
-                <w:szCs w:val="24"/>
-                <w:lang w:val="en-US"/>
-              </w:rPr>
-            </w:pPr>
-            <w:r>
-              <w:rPr>
-                <w:rFonts w:cstheme="minorHAnsi"/>
-                <w:sz w:val="24"/>
-                <w:szCs w:val="24"/>
-                <w:lang w:val="en-US"/>
-              </w:rPr>
-              <w:t>Button click</w:t>
-            </w:r>
-          </w:p>
-        </w:tc>
-        <w:tc>
-          <w:tcPr>
-            <w:tcW w:w="1723" w:type="dxa"/>
-          </w:tcPr>
-          <w:p>
-            <w:pPr>
-              <w:rPr>
-                <w:rFonts w:cstheme="minorHAnsi"/>
-                <w:sz w:val="24"/>
-                <w:szCs w:val="24"/>
-                <w:lang w:val="en-US"/>
-              </w:rPr>
-            </w:pPr>
-          </w:p>
-        </w:tc>
-        <w:tc>
-          <w:tcPr>
-            <w:tcW w:w="1748" w:type="dxa"/>
-          </w:tcPr>
-          <w:p>
-            <w:pPr>
-              <w:rPr>
-                <w:rFonts w:cstheme="minorHAnsi"/>
-                <w:sz w:val="24"/>
-                <w:szCs w:val="24"/>
-                <w:lang w:val="en-US"/>
-              </w:rPr>
-            </w:pPr>
-          </w:p>
-        </w:tc>
-      </w:tr>
-      <w:tr>
-        <w:tc>
-          <w:tcPr>
-            <w:tcW w:w="462" w:type="dxa"/>
-          </w:tcPr>
-          <w:p>
-            <w:pPr>
-              <w:rPr>
-                <w:rFonts w:cstheme="minorHAnsi"/>
-                <w:sz w:val="24"/>
-                <w:szCs w:val="24"/>
-                <w:lang w:val="en-US"/>
-              </w:rPr>
-            </w:pPr>
-          </w:p>
-        </w:tc>
-        <w:tc>
-          <w:tcPr>
-            <w:tcW w:w="382" w:type="dxa"/>
-          </w:tcPr>
-          <w:p>
-            <w:pPr>
-              <w:rPr>
-                <w:rFonts w:cstheme="minorHAnsi"/>
-                <w:sz w:val="24"/>
-                <w:szCs w:val="24"/>
-                <w:lang w:val="en-US"/>
-              </w:rPr>
-            </w:pPr>
-          </w:p>
-        </w:tc>
-        <w:tc>
-          <w:tcPr>
-            <w:tcW w:w="4701" w:type="dxa"/>
-          </w:tcPr>
-          <w:p>
-            <w:pPr>
-              <w:rPr>
-                <w:rFonts w:cstheme="minorHAnsi"/>
-                <w:sz w:val="24"/>
-                <w:szCs w:val="24"/>
-                <w:lang w:val="en-US"/>
-              </w:rPr>
-            </w:pPr>
-            <w:r>
-              <w:rPr>
-                <w:rFonts w:cstheme="minorHAnsi"/>
-                <w:sz w:val="24"/>
-                <w:szCs w:val="24"/>
-                <w:lang w:val="en-US"/>
-              </w:rPr>
-              <w:t>Double click</w:t>
-            </w:r>
-          </w:p>
-        </w:tc>
-        <w:tc>
-          <w:tcPr>
-            <w:tcW w:w="1723" w:type="dxa"/>
-          </w:tcPr>
-          <w:p>
-            <w:pPr>
-              <w:rPr>
-                <w:rFonts w:cstheme="minorHAnsi"/>
-                <w:sz w:val="24"/>
-                <w:szCs w:val="24"/>
-                <w:lang w:val="en-US"/>
-              </w:rPr>
-            </w:pPr>
-          </w:p>
-        </w:tc>
-        <w:tc>
-          <w:tcPr>
-            <w:tcW w:w="1748" w:type="dxa"/>
-          </w:tcPr>
-          <w:p>
-            <w:pPr>
-              <w:rPr>
-                <w:rFonts w:cstheme="minorHAnsi"/>
-                <w:sz w:val="24"/>
-                <w:szCs w:val="24"/>
-                <w:lang w:val="en-US"/>
-              </w:rPr>
-            </w:pPr>
-          </w:p>
-        </w:tc>
-      </w:tr>
-      <w:tr>
-        <w:tc>
-          <w:tcPr>
-            <w:tcW w:w="462" w:type="dxa"/>
-          </w:tcPr>
-          <w:p>
-            <w:pPr>
-              <w:rPr>
-                <w:rFonts w:cstheme="minorHAnsi"/>
-                <w:sz w:val="24"/>
-                <w:szCs w:val="24"/>
-                <w:lang w:val="en-US"/>
-              </w:rPr>
-            </w:pPr>
-          </w:p>
-        </w:tc>
-        <w:tc>
-          <w:tcPr>
-            <w:tcW w:w="382" w:type="dxa"/>
-          </w:tcPr>
-          <w:p>
-            <w:pPr>
-              <w:rPr>
-                <w:rFonts w:cstheme="minorHAnsi"/>
-                <w:sz w:val="24"/>
-                <w:szCs w:val="24"/>
-                <w:lang w:val="en-US"/>
-              </w:rPr>
-            </w:pPr>
-          </w:p>
-        </w:tc>
-        <w:tc>
-          <w:tcPr>
-            <w:tcW w:w="4701" w:type="dxa"/>
-          </w:tcPr>
-          <w:p>
-            <w:pPr>
-              <w:rPr>
-                <w:rFonts w:cstheme="minorHAnsi"/>
-                <w:sz w:val="24"/>
-                <w:szCs w:val="24"/>
-                <w:lang w:val="en-US"/>
-              </w:rPr>
-            </w:pPr>
-            <w:r>
-              <w:rPr>
-                <w:rFonts w:cstheme="minorHAnsi"/>
-                <w:sz w:val="24"/>
-                <w:szCs w:val="24"/>
-                <w:lang w:val="en-US"/>
-              </w:rPr>
-              <w:t>Spinner item selected</w:t>
-            </w:r>
-          </w:p>
-        </w:tc>
-        <w:tc>
-          <w:tcPr>
-            <w:tcW w:w="1723" w:type="dxa"/>
-          </w:tcPr>
-          <w:p>
-            <w:pPr>
-              <w:rPr>
-                <w:rFonts w:cstheme="minorHAnsi"/>
-                <w:sz w:val="24"/>
-                <w:szCs w:val="24"/>
-                <w:lang w:val="en-US"/>
-              </w:rPr>
-            </w:pPr>
-          </w:p>
-        </w:tc>
-        <w:tc>
-          <w:tcPr>
-            <w:tcW w:w="1748" w:type="dxa"/>
-          </w:tcPr>
-          <w:p>
-            <w:pPr>
-              <w:rPr>
-                <w:rFonts w:cstheme="minorHAnsi"/>
-                <w:sz w:val="24"/>
-                <w:szCs w:val="24"/>
-                <w:lang w:val="en-US"/>
-              </w:rPr>
-            </w:pPr>
-          </w:p>
-        </w:tc>
-      </w:tr>
-      <w:tr>
-        <w:tc>
-          <w:tcPr>
-            <w:tcW w:w="462" w:type="dxa"/>
-          </w:tcPr>
-          <w:p>
-            <w:pPr>
-              <w:rPr>
-                <w:rFonts w:cstheme="minorHAnsi"/>
-                <w:sz w:val="24"/>
-                <w:szCs w:val="24"/>
-                <w:lang w:val="en-US"/>
-              </w:rPr>
-            </w:pPr>
-          </w:p>
-        </w:tc>
-        <w:tc>
-          <w:tcPr>
-            <w:tcW w:w="6803" w:type="dxa"/>
-            <w:gridSpan w:val="3"/>
-          </w:tcPr>
-          <w:p>
-            <w:pPr>
-              <w:rPr>
-                <w:rFonts w:cstheme="minorHAnsi"/>
-                <w:sz w:val="24"/>
-                <w:szCs w:val="24"/>
-                <w:lang w:val="en-US"/>
-              </w:rPr>
-            </w:pPr>
-            <w:r>
-              <w:rPr>
-                <w:rFonts w:cstheme="minorHAnsi"/>
-                <w:sz w:val="24"/>
-                <w:szCs w:val="24"/>
-                <w:lang w:val="en-US"/>
-              </w:rPr>
-              <w:t>Managing android permissions</w:t>
-            </w:r>
-          </w:p>
-        </w:tc>
-        <w:tc>
-          <w:tcPr>
-            <w:tcW w:w="1748" w:type="dxa"/>
-          </w:tcPr>
-          <w:p>
-            <w:pPr>
-              <w:rPr>
-                <w:rFonts w:cstheme="minorHAnsi"/>
-                <w:sz w:val="24"/>
-                <w:szCs w:val="24"/>
-                <w:lang w:val="en-US"/>
-              </w:rPr>
-            </w:pPr>
-          </w:p>
-        </w:tc>
-      </w:tr>
-      <w:tr>
-        <w:tc>
-          <w:tcPr>
-            <w:tcW w:w="462" w:type="dxa"/>
-          </w:tcPr>
-          <w:p>
-            <w:pPr>
-              <w:rPr>
-                <w:rFonts w:cstheme="minorHAnsi"/>
-                <w:sz w:val="24"/>
-                <w:szCs w:val="24"/>
-                <w:lang w:val="en-US"/>
-              </w:rPr>
-            </w:pPr>
-          </w:p>
-        </w:tc>
-        <w:tc>
-          <w:tcPr>
-            <w:tcW w:w="382" w:type="dxa"/>
-          </w:tcPr>
-          <w:p>
-            <w:pPr>
-              <w:rPr>
-                <w:rFonts w:cstheme="minorHAnsi"/>
-                <w:sz w:val="24"/>
-                <w:szCs w:val="24"/>
-                <w:lang w:val="en-US"/>
-              </w:rPr>
-            </w:pPr>
-          </w:p>
-        </w:tc>
-        <w:tc>
-          <w:tcPr>
-            <w:tcW w:w="4694" w:type="dxa"/>
-          </w:tcPr>
-          <w:p>
-            <w:pPr>
-              <w:rPr>
-                <w:rFonts w:cstheme="minorHAnsi"/>
-                <w:sz w:val="24"/>
-                <w:szCs w:val="24"/>
-                <w:lang w:val="en-US"/>
-              </w:rPr>
-            </w:pPr>
-          </w:p>
-        </w:tc>
-        <w:tc>
-          <w:tcPr>
-            <w:tcW w:w="1727" w:type="dxa"/>
-          </w:tcPr>
-          <w:p>
-            <w:pPr>
-              <w:rPr>
-                <w:rFonts w:cstheme="minorHAnsi"/>
-                <w:sz w:val="24"/>
-                <w:szCs w:val="24"/>
-                <w:lang w:val="en-US"/>
-              </w:rPr>
-            </w:pPr>
-          </w:p>
-        </w:tc>
-        <w:tc>
-          <w:tcPr>
-            <w:tcW w:w="1751" w:type="dxa"/>
+            <w:tcW w:w="1732" w:type="dxa"/>
+          </w:tcPr>
+          <w:p>
+            <w:pPr>
+              <w:rPr>
+                <w:rFonts w:cstheme="minorHAnsi"/>
+                <w:sz w:val="24"/>
+                <w:szCs w:val="24"/>
+                <w:lang w:val="en-US"/>
+              </w:rPr>
+            </w:pPr>
+          </w:p>
+        </w:tc>
+        <w:tc>
+          <w:tcPr>
+            <w:tcW w:w="1754" w:type="dxa"/>
           </w:tcPr>
           <w:p>
             <w:pPr>
@@ -7277,6 +7933,7 @@
         <w:rPr>
           <w:rFonts w:cstheme="minorHAnsi"/>
           <w:noProof/>
+          <w:lang w:val="en-US"/>
         </w:rPr>
         <w:drawing>
           <wp:anchor distT="0" distB="0" distL="114300" distR="114300" simplePos="0" relativeHeight="251715584" behindDoc="1" locked="0" layoutInCell="1" allowOverlap="1" wp14:anchorId="0708177E" wp14:editId="5C79E588">
@@ -9637,8 +10294,6 @@
           <w:lang w:val="en-US"/>
         </w:rPr>
       </w:pPr>
-      <w:bookmarkStart w:id="0" w:name="_GoBack"/>
-      <w:bookmarkEnd w:id="0"/>
     </w:p>
     <w:p>
       <w:pPr>
@@ -14676,7 +15331,7 @@
 </file>
 
 <file path=customXml/itemProps1.xml><?xml version="1.0" encoding="utf-8"?>
-<ds:datastoreItem xmlns:ds="http://schemas.openxmlformats.org/officeDocument/2006/customXml" ds:itemID="{8C581C60-D9EF-4BA1-B0DB-4A398F6BFF78}">
+<ds:datastoreItem xmlns:ds="http://schemas.openxmlformats.org/officeDocument/2006/customXml" ds:itemID="{96C35917-1DB9-4157-95CA-C58FCFEBBBB9}">
   <ds:schemaRefs>
     <ds:schemaRef ds:uri="http://schemas.openxmlformats.org/officeDocument/2006/bibliography"/>
   </ds:schemaRefs>

</xml_diff>

<commit_message>
added content to the table of content
</commit_message>
<xml_diff>
--- a/AndroidDevelopmentDocumentary.docx
+++ b/AndroidDevelopmentDocumentary.docx
@@ -2097,8 +2097,6 @@
               </w:rPr>
               <w:t>Changing pages using fragment</w:t>
             </w:r>
-            <w:bookmarkStart w:id="0" w:name="_GoBack"/>
-            <w:bookmarkEnd w:id="0"/>
           </w:p>
         </w:tc>
         <w:tc>
@@ -6409,6 +6407,103 @@
               </w:rPr>
               <w:t>Permiso</w:t>
             </w:r>
+          </w:p>
+        </w:tc>
+        <w:tc>
+          <w:tcPr>
+            <w:tcW w:w="1732" w:type="dxa"/>
+          </w:tcPr>
+          <w:p>
+            <w:pPr>
+              <w:rPr>
+                <w:rFonts w:cstheme="minorHAnsi"/>
+                <w:sz w:val="24"/>
+                <w:szCs w:val="24"/>
+                <w:lang w:val="en-US"/>
+              </w:rPr>
+            </w:pPr>
+          </w:p>
+        </w:tc>
+        <w:tc>
+          <w:tcPr>
+            <w:tcW w:w="1754" w:type="dxa"/>
+          </w:tcPr>
+          <w:p>
+            <w:pPr>
+              <w:rPr>
+                <w:rFonts w:cstheme="minorHAnsi"/>
+                <w:sz w:val="24"/>
+                <w:szCs w:val="24"/>
+                <w:lang w:val="en-US"/>
+              </w:rPr>
+            </w:pPr>
+          </w:p>
+        </w:tc>
+      </w:tr>
+      <w:tr>
+        <w:tc>
+          <w:tcPr>
+            <w:tcW w:w="462" w:type="dxa"/>
+          </w:tcPr>
+          <w:p>
+            <w:pPr>
+              <w:rPr>
+                <w:rFonts w:cstheme="minorHAnsi"/>
+                <w:sz w:val="24"/>
+                <w:szCs w:val="24"/>
+                <w:lang w:val="en-US"/>
+              </w:rPr>
+            </w:pPr>
+          </w:p>
+        </w:tc>
+        <w:tc>
+          <w:tcPr>
+            <w:tcW w:w="490" w:type="dxa"/>
+          </w:tcPr>
+          <w:p>
+            <w:pPr>
+              <w:rPr>
+                <w:rFonts w:cstheme="minorHAnsi"/>
+                <w:sz w:val="24"/>
+                <w:szCs w:val="24"/>
+                <w:lang w:val="en-US"/>
+              </w:rPr>
+            </w:pPr>
+            <w:r>
+              <w:rPr>
+                <w:rFonts w:cstheme="minorHAnsi"/>
+                <w:sz w:val="24"/>
+                <w:szCs w:val="24"/>
+                <w:lang w:val="en-US"/>
+              </w:rPr>
+              <w:t>vi</w:t>
+            </w:r>
+          </w:p>
+        </w:tc>
+        <w:tc>
+          <w:tcPr>
+            <w:tcW w:w="4701" w:type="dxa"/>
+          </w:tcPr>
+          <w:p>
+            <w:pPr>
+              <w:rPr>
+                <w:rFonts w:cstheme="minorHAnsi"/>
+                <w:sz w:val="24"/>
+                <w:szCs w:val="24"/>
+                <w:lang w:val="en-US"/>
+              </w:rPr>
+            </w:pPr>
+            <w:r>
+              <w:rPr>
+                <w:rFonts w:cstheme="minorHAnsi"/>
+                <w:sz w:val="24"/>
+                <w:szCs w:val="24"/>
+                <w:lang w:val="en-US"/>
+              </w:rPr>
+              <w:t>Android Sliding Up Panel</w:t>
+            </w:r>
+            <w:bookmarkStart w:id="0" w:name="_GoBack"/>
+            <w:bookmarkEnd w:id="0"/>
           </w:p>
         </w:tc>
         <w:tc>
@@ -15331,7 +15426,7 @@
 </file>
 
 <file path=customXml/itemProps1.xml><?xml version="1.0" encoding="utf-8"?>
-<ds:datastoreItem xmlns:ds="http://schemas.openxmlformats.org/officeDocument/2006/customXml" ds:itemID="{96C35917-1DB9-4157-95CA-C58FCFEBBBB9}">
+<ds:datastoreItem xmlns:ds="http://schemas.openxmlformats.org/officeDocument/2006/customXml" ds:itemID="{2B33A203-19D8-4477-B2FA-6B5ED5D182F8}">
   <ds:schemaRefs>
     <ds:schemaRef ds:uri="http://schemas.openxmlformats.org/officeDocument/2006/bibliography"/>
   </ds:schemaRefs>

</xml_diff>